<commit_message>
finished question number 1
</commit_message>
<xml_diff>
--- a/Assignment 1 lecture one based assignment.docx
+++ b/Assignment 1 lecture one based assignment.docx
@@ -34,7 +34,7 @@
                     <pic:cNvPicPr/>
                   </pic:nvPicPr>
                   <pic:blipFill>
-                    <a:blip r:embed="rId4" cstate="print">
+                    <a:blip r:embed="rId5" cstate="print">
                       <a:extLst>
                         <a:ext uri="{28A0092B-C50C-407E-A947-70E740481C1C}">
                           <a14:useLocalDpi xmlns:a14="http://schemas.microsoft.com/office/drawing/2010/main" val="0"/>
@@ -215,9 +215,8 @@
           <w:sz w:val="28"/>
           <w:szCs w:val="28"/>
         </w:rPr>
-        <w:t xml:space="preserve">Michael </w:t>
-      </w:r>
-      <w:proofErr w:type="spellStart"/>
+        <w:t>Michael B</w:t>
+      </w:r>
       <w:r>
         <w:rPr>
           <w:rFonts w:ascii="Times New Roman" w:hAnsi="Times New Roman" w:cs="Times New Roman"/>
@@ -225,110 +224,1847 @@
           <w:sz w:val="28"/>
           <w:szCs w:val="28"/>
         </w:rPr>
+        <w:t>elete</w:t>
+      </w:r>
+    </w:p>
+    <w:p>
+      <w:pPr>
+        <w:rPr>
+          <w:rFonts w:ascii="Times New Roman" w:hAnsi="Times New Roman" w:cs="Times New Roman"/>
+          <w:sz w:val="28"/>
+          <w:szCs w:val="28"/>
+        </w:rPr>
+      </w:pPr>
+    </w:p>
+    <w:p>
+      <w:pPr>
+        <w:rPr>
+          <w:rFonts w:ascii="Times New Roman" w:hAnsi="Times New Roman" w:cs="Times New Roman"/>
+          <w:sz w:val="28"/>
+          <w:szCs w:val="28"/>
+        </w:rPr>
+      </w:pPr>
+    </w:p>
+    <w:p>
+      <w:pPr>
+        <w:rPr>
+          <w:rFonts w:ascii="Times New Roman" w:hAnsi="Times New Roman" w:cs="Times New Roman"/>
+          <w:sz w:val="28"/>
+          <w:szCs w:val="28"/>
+        </w:rPr>
+      </w:pPr>
+    </w:p>
+    <w:p>
+      <w:pPr>
+        <w:rPr>
+          <w:rFonts w:ascii="Times New Roman" w:hAnsi="Times New Roman" w:cs="Times New Roman"/>
+          <w:sz w:val="28"/>
+          <w:szCs w:val="28"/>
+        </w:rPr>
+      </w:pPr>
+    </w:p>
+    <w:p>
+      <w:pPr>
+        <w:rPr>
+          <w:rFonts w:ascii="Times New Roman" w:hAnsi="Times New Roman" w:cs="Times New Roman"/>
+          <w:sz w:val="28"/>
+          <w:szCs w:val="28"/>
+        </w:rPr>
+      </w:pPr>
+    </w:p>
+    <w:p>
+      <w:pPr>
+        <w:rPr>
+          <w:rFonts w:ascii="Times New Roman" w:hAnsi="Times New Roman" w:cs="Times New Roman"/>
+          <w:sz w:val="28"/>
+          <w:szCs w:val="28"/>
+        </w:rPr>
+      </w:pPr>
+    </w:p>
+    <w:p>
+      <w:pPr>
+        <w:rPr>
+          <w:rFonts w:ascii="Times New Roman" w:hAnsi="Times New Roman" w:cs="Times New Roman"/>
+          <w:sz w:val="28"/>
+          <w:szCs w:val="28"/>
+        </w:rPr>
+      </w:pPr>
+    </w:p>
+    <w:p>
+      <w:pPr>
+        <w:jc w:val="right"/>
+        <w:rPr>
+          <w:rFonts w:ascii="Times New Roman" w:hAnsi="Times New Roman" w:cs="Times New Roman"/>
+          <w:sz w:val="28"/>
+          <w:szCs w:val="28"/>
+        </w:rPr>
+      </w:pPr>
+      <w:r>
+        <w:rPr>
+          <w:rFonts w:ascii="Times New Roman" w:hAnsi="Times New Roman" w:cs="Times New Roman"/>
+          <w:sz w:val="28"/>
+          <w:szCs w:val="28"/>
+        </w:rPr>
+        <w:t>February 2020</w:t>
+      </w:r>
+    </w:p>
+    <w:p>
+      <w:pPr>
+        <w:pStyle w:val="ListParagraph"/>
+        <w:numPr>
+          <w:ilvl w:val="0"/>
+          <w:numId w:val="4"/>
+        </w:numPr>
+        <w:autoSpaceDE w:val="0"/>
+        <w:autoSpaceDN w:val="0"/>
+        <w:adjustRightInd w:val="0"/>
+        <w:spacing w:after="0" w:line="240" w:lineRule="auto"/>
+        <w:jc w:val="left"/>
+        <w:rPr>
+          <w:rFonts w:ascii="Times New Roman" w:eastAsiaTheme="minorHAnsi" w:hAnsi="Times New Roman" w:cs="Times New Roman"/>
+          <w:b/>
+          <w:color w:val="695D46"/>
+          <w:sz w:val="28"/>
+          <w:szCs w:val="28"/>
+        </w:rPr>
+      </w:pPr>
+      <w:r>
+        <w:rPr>
+          <w:rFonts w:ascii="Times New Roman" w:eastAsiaTheme="minorHAnsi" w:hAnsi="Times New Roman" w:cs="Times New Roman"/>
+          <w:b/>
+          <w:color w:val="695D46"/>
+          <w:sz w:val="28"/>
+          <w:szCs w:val="28"/>
+        </w:rPr>
+        <w:lastRenderedPageBreak/>
+        <w:t>His</w:t>
+      </w:r>
+      <w:r>
+        <w:rPr>
+          <w:rFonts w:ascii="Times New Roman" w:eastAsiaTheme="minorHAnsi" w:hAnsi="Times New Roman" w:cs="Times New Roman"/>
+          <w:b/>
+          <w:color w:val="695D46"/>
+          <w:sz w:val="28"/>
+          <w:szCs w:val="28"/>
+        </w:rPr>
+        <w:t>tory of Internet</w:t>
+      </w:r>
+    </w:p>
+    <w:p>
+      <w:pPr>
+        <w:pStyle w:val="ListParagraph"/>
+        <w:numPr>
+          <w:ilvl w:val="0"/>
+          <w:numId w:val="4"/>
+        </w:numPr>
+        <w:autoSpaceDE w:val="0"/>
+        <w:autoSpaceDN w:val="0"/>
+        <w:adjustRightInd w:val="0"/>
+        <w:spacing w:after="0" w:line="240" w:lineRule="auto"/>
+        <w:jc w:val="left"/>
+        <w:rPr>
+          <w:rFonts w:ascii="Times New Roman" w:eastAsiaTheme="minorHAnsi" w:hAnsi="Times New Roman" w:cs="Times New Roman"/>
+          <w:b/>
+          <w:color w:val="695D46"/>
+          <w:sz w:val="28"/>
+          <w:szCs w:val="28"/>
+        </w:rPr>
+      </w:pPr>
+      <w:r>
+        <w:rPr>
+          <w:rFonts w:ascii="Times New Roman" w:eastAsiaTheme="minorHAnsi" w:hAnsi="Times New Roman" w:cs="Times New Roman"/>
+          <w:b/>
+          <w:color w:val="695D46"/>
+          <w:sz w:val="28"/>
+          <w:szCs w:val="28"/>
+        </w:rPr>
+        <w:t xml:space="preserve">View the 5 - </w:t>
+      </w:r>
+      <w:r>
+        <w:rPr>
+          <w:rFonts w:ascii="Times New Roman" w:eastAsiaTheme="minorHAnsi" w:hAnsi="Times New Roman" w:cs="Times New Roman"/>
+          <w:b/>
+          <w:color w:val="695D46"/>
+          <w:sz w:val="28"/>
+          <w:szCs w:val="28"/>
+        </w:rPr>
+        <w:t>10 popul</w:t>
+      </w:r>
+      <w:r>
+        <w:rPr>
+          <w:rFonts w:ascii="Times New Roman" w:eastAsiaTheme="minorHAnsi" w:hAnsi="Times New Roman" w:cs="Times New Roman"/>
+          <w:b/>
+          <w:color w:val="695D46"/>
+          <w:sz w:val="28"/>
+          <w:szCs w:val="28"/>
+        </w:rPr>
+        <w:t xml:space="preserve">ar websites of your choice from </w:t>
+      </w:r>
+      <w:r>
+        <w:rPr>
+          <w:rFonts w:ascii="Times New Roman" w:eastAsiaTheme="minorHAnsi" w:hAnsi="Times New Roman" w:cs="Times New Roman"/>
+          <w:b/>
+          <w:color w:val="695D46"/>
+          <w:sz w:val="28"/>
+          <w:szCs w:val="28"/>
+        </w:rPr>
+        <w:t>web archive URL and put your observation and</w:t>
+      </w:r>
+      <w:r>
+        <w:rPr>
+          <w:rFonts w:ascii="Times New Roman" w:eastAsiaTheme="minorHAnsi" w:hAnsi="Times New Roman" w:cs="Times New Roman"/>
+          <w:b/>
+          <w:color w:val="695D46"/>
+          <w:sz w:val="28"/>
+          <w:szCs w:val="28"/>
+        </w:rPr>
+        <w:t xml:space="preserve"> </w:t>
+      </w:r>
+      <w:r>
+        <w:rPr>
+          <w:rFonts w:ascii="Times New Roman" w:eastAsiaTheme="minorHAnsi" w:hAnsi="Times New Roman" w:cs="Times New Roman"/>
+          <w:b/>
+          <w:color w:val="695D46"/>
+          <w:sz w:val="28"/>
+          <w:szCs w:val="28"/>
+        </w:rPr>
+        <w:t>assessment</w:t>
+      </w:r>
+    </w:p>
+    <w:p>
+      <w:pPr>
+        <w:pStyle w:val="ListParagraph"/>
+        <w:numPr>
+          <w:ilvl w:val="1"/>
+          <w:numId w:val="4"/>
+        </w:numPr>
+        <w:autoSpaceDE w:val="0"/>
+        <w:autoSpaceDN w:val="0"/>
+        <w:adjustRightInd w:val="0"/>
+        <w:spacing w:after="0" w:line="240" w:lineRule="auto"/>
+        <w:jc w:val="left"/>
+        <w:rPr>
+          <w:rFonts w:ascii="Times New Roman" w:eastAsiaTheme="minorHAnsi" w:hAnsi="Times New Roman" w:cs="Times New Roman"/>
+          <w:b/>
+          <w:color w:val="695D46"/>
+          <w:sz w:val="24"/>
+          <w:szCs w:val="24"/>
+        </w:rPr>
+      </w:pPr>
+      <w:r>
+        <w:rPr>
+          <w:rFonts w:ascii="Times New Roman" w:eastAsiaTheme="minorHAnsi" w:hAnsi="Times New Roman" w:cs="Times New Roman"/>
+          <w:b/>
+          <w:color w:val="695D46"/>
+          <w:sz w:val="24"/>
+          <w:szCs w:val="24"/>
+        </w:rPr>
+        <w:t>Gmail</w:t>
+      </w:r>
+    </w:p>
+    <w:p>
+      <w:pPr>
+        <w:pStyle w:val="ListParagraph"/>
+        <w:numPr>
+          <w:ilvl w:val="1"/>
+          <w:numId w:val="4"/>
+        </w:numPr>
+        <w:autoSpaceDE w:val="0"/>
+        <w:autoSpaceDN w:val="0"/>
+        <w:adjustRightInd w:val="0"/>
+        <w:spacing w:after="0" w:line="240" w:lineRule="auto"/>
+        <w:jc w:val="left"/>
+        <w:rPr>
+          <w:rFonts w:ascii="Times New Roman" w:eastAsiaTheme="minorHAnsi" w:hAnsi="Times New Roman" w:cs="Times New Roman"/>
+          <w:b/>
+          <w:color w:val="695D46"/>
+          <w:sz w:val="24"/>
+          <w:szCs w:val="24"/>
+        </w:rPr>
+      </w:pPr>
+      <w:r>
+        <w:rPr>
+          <w:rFonts w:ascii="Times New Roman" w:eastAsiaTheme="minorHAnsi" w:hAnsi="Times New Roman" w:cs="Times New Roman"/>
+          <w:b/>
+          <w:color w:val="695D46"/>
+          <w:sz w:val="24"/>
+          <w:szCs w:val="24"/>
+        </w:rPr>
+        <w:t>Github</w:t>
+      </w:r>
+    </w:p>
+    <w:p>
+      <w:pPr>
+        <w:pStyle w:val="ListParagraph"/>
+        <w:numPr>
+          <w:ilvl w:val="1"/>
+          <w:numId w:val="4"/>
+        </w:numPr>
+        <w:autoSpaceDE w:val="0"/>
+        <w:autoSpaceDN w:val="0"/>
+        <w:adjustRightInd w:val="0"/>
+        <w:spacing w:after="0" w:line="240" w:lineRule="auto"/>
+        <w:jc w:val="left"/>
+        <w:rPr>
+          <w:rFonts w:ascii="Times New Roman" w:eastAsiaTheme="minorHAnsi" w:hAnsi="Times New Roman" w:cs="Times New Roman"/>
+          <w:b/>
+          <w:color w:val="695D46"/>
+          <w:sz w:val="24"/>
+          <w:szCs w:val="24"/>
+        </w:rPr>
+      </w:pPr>
+      <w:r>
+        <w:rPr>
+          <w:rFonts w:ascii="Times New Roman" w:eastAsiaTheme="minorHAnsi" w:hAnsi="Times New Roman" w:cs="Times New Roman"/>
+          <w:b/>
+          <w:color w:val="695D46"/>
+          <w:sz w:val="24"/>
+          <w:szCs w:val="24"/>
+        </w:rPr>
+        <w:t>Slack</w:t>
+      </w:r>
+    </w:p>
+    <w:p>
+      <w:pPr>
+        <w:pStyle w:val="ListParagraph"/>
+        <w:numPr>
+          <w:ilvl w:val="1"/>
+          <w:numId w:val="4"/>
+        </w:numPr>
+        <w:autoSpaceDE w:val="0"/>
+        <w:autoSpaceDN w:val="0"/>
+        <w:adjustRightInd w:val="0"/>
+        <w:spacing w:after="0" w:line="240" w:lineRule="auto"/>
+        <w:jc w:val="left"/>
+        <w:rPr>
+          <w:rFonts w:ascii="Times New Roman" w:eastAsiaTheme="minorHAnsi" w:hAnsi="Times New Roman" w:cs="Times New Roman"/>
+          <w:b/>
+          <w:color w:val="695D46"/>
+          <w:sz w:val="24"/>
+          <w:szCs w:val="24"/>
+        </w:rPr>
+      </w:pPr>
+      <w:r>
+        <w:rPr>
+          <w:rFonts w:ascii="Times New Roman" w:eastAsiaTheme="minorHAnsi" w:hAnsi="Times New Roman" w:cs="Times New Roman"/>
+          <w:b/>
+          <w:color w:val="695D46"/>
+          <w:sz w:val="24"/>
+          <w:szCs w:val="24"/>
+        </w:rPr>
+        <w:t>Instagram</w:t>
+      </w:r>
+    </w:p>
+    <w:p>
+      <w:pPr>
+        <w:pStyle w:val="ListParagraph"/>
+        <w:numPr>
+          <w:ilvl w:val="1"/>
+          <w:numId w:val="4"/>
+        </w:numPr>
+        <w:autoSpaceDE w:val="0"/>
+        <w:autoSpaceDN w:val="0"/>
+        <w:adjustRightInd w:val="0"/>
+        <w:spacing w:after="0" w:line="240" w:lineRule="auto"/>
+        <w:jc w:val="left"/>
+        <w:rPr>
+          <w:rFonts w:ascii="Times New Roman" w:eastAsiaTheme="minorHAnsi" w:hAnsi="Times New Roman" w:cs="Times New Roman"/>
+          <w:b/>
+          <w:color w:val="695D46"/>
+          <w:sz w:val="24"/>
+          <w:szCs w:val="24"/>
+        </w:rPr>
+      </w:pPr>
+      <w:r>
+        <w:rPr>
+          <w:rFonts w:ascii="Times New Roman" w:eastAsiaTheme="minorHAnsi" w:hAnsi="Times New Roman" w:cs="Times New Roman"/>
+          <w:b/>
+          <w:color w:val="695D46"/>
+          <w:sz w:val="24"/>
+          <w:szCs w:val="24"/>
+        </w:rPr>
+        <w:t>Facebook</w:t>
+      </w:r>
+    </w:p>
+    <w:p>
+      <w:pPr>
+        <w:pStyle w:val="ListParagraph"/>
+        <w:numPr>
+          <w:ilvl w:val="0"/>
+          <w:numId w:val="4"/>
+        </w:numPr>
+        <w:autoSpaceDE w:val="0"/>
+        <w:autoSpaceDN w:val="0"/>
+        <w:adjustRightInd w:val="0"/>
+        <w:spacing w:after="0" w:line="240" w:lineRule="auto"/>
+        <w:jc w:val="left"/>
+        <w:rPr>
+          <w:rFonts w:ascii="Times New Roman" w:eastAsiaTheme="minorHAnsi" w:hAnsi="Times New Roman" w:cs="Times New Roman"/>
+          <w:b/>
+          <w:color w:val="695D46"/>
+          <w:sz w:val="28"/>
+          <w:szCs w:val="28"/>
+        </w:rPr>
+      </w:pPr>
+      <w:r>
+        <w:rPr>
+          <w:rFonts w:ascii="Times New Roman" w:eastAsiaTheme="minorHAnsi" w:hAnsi="Times New Roman" w:cs="Times New Roman"/>
+          <w:b/>
+          <w:color w:val="695D46"/>
+          <w:sz w:val="28"/>
+          <w:szCs w:val="28"/>
+        </w:rPr>
+        <w:t>List 5 website each on the 12 categories you learned</w:t>
+      </w:r>
+    </w:p>
+    <w:p>
+      <w:pPr>
+        <w:autoSpaceDE w:val="0"/>
+        <w:autoSpaceDN w:val="0"/>
+        <w:adjustRightInd w:val="0"/>
+        <w:spacing w:after="0" w:line="240" w:lineRule="auto"/>
+        <w:ind w:firstLine="360"/>
+        <w:jc w:val="left"/>
+        <w:rPr>
+          <w:rFonts w:ascii="Times New Roman" w:eastAsiaTheme="minorHAnsi" w:hAnsi="Times New Roman" w:cs="Times New Roman"/>
+          <w:b/>
+          <w:color w:val="695D46"/>
+          <w:sz w:val="24"/>
+          <w:szCs w:val="24"/>
+        </w:rPr>
+      </w:pPr>
+      <w:r>
+        <w:rPr>
+          <w:rFonts w:ascii="Times New Roman" w:eastAsiaTheme="minorHAnsi" w:hAnsi="Times New Roman" w:cs="Times New Roman"/>
+          <w:b/>
+          <w:color w:val="695D46"/>
+          <w:sz w:val="24"/>
+          <w:szCs w:val="24"/>
+        </w:rPr>
+        <w:t xml:space="preserve">Try to view their look in different </w:t>
+      </w:r>
+      <w:r>
+        <w:rPr>
+          <w:rFonts w:ascii="Times New Roman" w:eastAsiaTheme="minorHAnsi" w:hAnsi="Times New Roman" w:cs="Times New Roman"/>
+          <w:b/>
+          <w:color w:val="695D46"/>
+          <w:sz w:val="24"/>
+          <w:szCs w:val="24"/>
+        </w:rPr>
+        <w:t>year’s</w:t>
+      </w:r>
+      <w:r>
+        <w:rPr>
+          <w:rFonts w:ascii="Times New Roman" w:eastAsiaTheme="minorHAnsi" w:hAnsi="Times New Roman" w:cs="Times New Roman"/>
+          <w:b/>
+          <w:color w:val="695D46"/>
+          <w:sz w:val="24"/>
+          <w:szCs w:val="24"/>
+        </w:rPr>
+        <w:t xml:space="preserve"> web</w:t>
+      </w:r>
+      <w:r>
+        <w:rPr>
+          <w:rFonts w:ascii="Times New Roman" w:eastAsiaTheme="minorHAnsi" w:hAnsi="Times New Roman" w:cs="Times New Roman"/>
+          <w:b/>
+          <w:color w:val="695D46"/>
+          <w:sz w:val="24"/>
+          <w:szCs w:val="24"/>
+        </w:rPr>
+        <w:t xml:space="preserve"> </w:t>
+      </w:r>
+      <w:r>
+        <w:rPr>
+          <w:rFonts w:ascii="Times New Roman" w:eastAsiaTheme="minorHAnsi" w:hAnsi="Times New Roman" w:cs="Times New Roman"/>
+          <w:b/>
+          <w:color w:val="695D46"/>
+          <w:sz w:val="24"/>
+          <w:szCs w:val="24"/>
+        </w:rPr>
+        <w:t>archives</w:t>
+      </w:r>
+    </w:p>
+    <w:p>
+      <w:pPr>
+        <w:pStyle w:val="ListParagraph"/>
+        <w:numPr>
+          <w:ilvl w:val="1"/>
+          <w:numId w:val="4"/>
+        </w:numPr>
+        <w:autoSpaceDE w:val="0"/>
+        <w:autoSpaceDN w:val="0"/>
+        <w:adjustRightInd w:val="0"/>
+        <w:spacing w:after="0" w:line="240" w:lineRule="auto"/>
+        <w:jc w:val="left"/>
+        <w:rPr>
+          <w:rFonts w:ascii="Times New Roman" w:eastAsiaTheme="minorHAnsi" w:hAnsi="Times New Roman" w:cs="Times New Roman"/>
+          <w:b/>
+          <w:color w:val="695D46"/>
+          <w:sz w:val="24"/>
+          <w:szCs w:val="24"/>
+        </w:rPr>
+      </w:pPr>
+      <w:r>
+        <w:rPr>
+          <w:rFonts w:ascii="Times New Roman" w:eastAsiaTheme="minorHAnsi" w:hAnsi="Times New Roman" w:cs="Times New Roman"/>
+          <w:b/>
+          <w:color w:val="695D46"/>
+          <w:sz w:val="24"/>
+          <w:szCs w:val="24"/>
+        </w:rPr>
+        <w:t>Portal</w:t>
+      </w:r>
+      <w:r>
+        <w:rPr>
+          <w:rFonts w:ascii="Times New Roman" w:eastAsiaTheme="minorHAnsi" w:hAnsi="Times New Roman" w:cs="Times New Roman"/>
+          <w:b/>
+          <w:color w:val="695D46"/>
+          <w:sz w:val="24"/>
+          <w:szCs w:val="24"/>
+        </w:rPr>
+        <w:t xml:space="preserve"> </w:t>
+      </w:r>
+    </w:p>
+    <w:p>
+      <w:pPr>
+        <w:pStyle w:val="ListParagraph"/>
+        <w:numPr>
+          <w:ilvl w:val="2"/>
+          <w:numId w:val="4"/>
+        </w:numPr>
+        <w:autoSpaceDE w:val="0"/>
+        <w:autoSpaceDN w:val="0"/>
+        <w:adjustRightInd w:val="0"/>
+        <w:spacing w:after="0" w:line="240" w:lineRule="auto"/>
+        <w:jc w:val="left"/>
+        <w:rPr>
+          <w:rFonts w:ascii="Times New Roman" w:eastAsiaTheme="minorHAnsi" w:hAnsi="Times New Roman" w:cs="Times New Roman"/>
+          <w:b/>
+          <w:color w:val="695D46"/>
+          <w:sz w:val="24"/>
+          <w:szCs w:val="24"/>
+        </w:rPr>
+      </w:pPr>
+      <w:r>
+        <w:rPr>
+          <w:rFonts w:ascii="Times New Roman" w:eastAsiaTheme="minorHAnsi" w:hAnsi="Times New Roman" w:cs="Times New Roman"/>
+          <w:color w:val="695D46"/>
+          <w:sz w:val="24"/>
+          <w:szCs w:val="24"/>
+        </w:rPr>
+        <w:t>Gmail</w:t>
+      </w:r>
+    </w:p>
+    <w:p>
+      <w:pPr>
+        <w:pStyle w:val="ListParagraph"/>
+        <w:numPr>
+          <w:ilvl w:val="2"/>
+          <w:numId w:val="4"/>
+        </w:numPr>
+        <w:autoSpaceDE w:val="0"/>
+        <w:autoSpaceDN w:val="0"/>
+        <w:adjustRightInd w:val="0"/>
+        <w:spacing w:after="0" w:line="240" w:lineRule="auto"/>
+        <w:jc w:val="left"/>
+        <w:rPr>
+          <w:rFonts w:ascii="Times New Roman" w:eastAsiaTheme="minorHAnsi" w:hAnsi="Times New Roman" w:cs="Times New Roman"/>
+          <w:b/>
+          <w:color w:val="695D46"/>
+          <w:sz w:val="24"/>
+          <w:szCs w:val="24"/>
+        </w:rPr>
+      </w:pPr>
+      <w:r>
+        <w:rPr>
+          <w:rFonts w:ascii="Times New Roman" w:eastAsiaTheme="minorHAnsi" w:hAnsi="Times New Roman" w:cs="Times New Roman"/>
+          <w:color w:val="695D46"/>
+          <w:sz w:val="24"/>
+          <w:szCs w:val="24"/>
+        </w:rPr>
+        <w:t>Yahoo Mail</w:t>
+      </w:r>
+    </w:p>
+    <w:p>
+      <w:pPr>
+        <w:pStyle w:val="ListParagraph"/>
+        <w:numPr>
+          <w:ilvl w:val="2"/>
+          <w:numId w:val="4"/>
+        </w:numPr>
+        <w:autoSpaceDE w:val="0"/>
+        <w:autoSpaceDN w:val="0"/>
+        <w:adjustRightInd w:val="0"/>
+        <w:spacing w:after="0" w:line="240" w:lineRule="auto"/>
+        <w:jc w:val="left"/>
+        <w:rPr>
+          <w:rFonts w:ascii="Times New Roman" w:eastAsiaTheme="minorHAnsi" w:hAnsi="Times New Roman" w:cs="Times New Roman"/>
+          <w:b/>
+          <w:color w:val="695D46"/>
+          <w:sz w:val="24"/>
+          <w:szCs w:val="24"/>
+        </w:rPr>
+      </w:pPr>
+      <w:r>
+        <w:rPr>
+          <w:rFonts w:ascii="Times New Roman" w:eastAsiaTheme="minorHAnsi" w:hAnsi="Times New Roman" w:cs="Times New Roman"/>
+          <w:color w:val="695D46"/>
+          <w:sz w:val="24"/>
+          <w:szCs w:val="24"/>
+        </w:rPr>
+        <w:t>Slack</w:t>
+      </w:r>
+    </w:p>
+    <w:p>
+      <w:pPr>
+        <w:pStyle w:val="ListParagraph"/>
+        <w:numPr>
+          <w:ilvl w:val="2"/>
+          <w:numId w:val="4"/>
+        </w:numPr>
+        <w:autoSpaceDE w:val="0"/>
+        <w:autoSpaceDN w:val="0"/>
+        <w:adjustRightInd w:val="0"/>
+        <w:spacing w:after="0" w:line="240" w:lineRule="auto"/>
+        <w:jc w:val="left"/>
+        <w:rPr>
+          <w:rFonts w:ascii="Times New Roman" w:eastAsiaTheme="minorHAnsi" w:hAnsi="Times New Roman" w:cs="Times New Roman"/>
+          <w:b/>
+          <w:color w:val="695D46"/>
+          <w:sz w:val="24"/>
+          <w:szCs w:val="24"/>
+        </w:rPr>
+      </w:pPr>
+    </w:p>
+    <w:p>
+      <w:pPr>
+        <w:pStyle w:val="ListParagraph"/>
+        <w:numPr>
+          <w:ilvl w:val="2"/>
+          <w:numId w:val="4"/>
+        </w:numPr>
+        <w:autoSpaceDE w:val="0"/>
+        <w:autoSpaceDN w:val="0"/>
+        <w:adjustRightInd w:val="0"/>
+        <w:spacing w:after="0" w:line="240" w:lineRule="auto"/>
+        <w:jc w:val="left"/>
+        <w:rPr>
+          <w:rFonts w:ascii="Times New Roman" w:eastAsiaTheme="minorHAnsi" w:hAnsi="Times New Roman" w:cs="Times New Roman"/>
+          <w:b/>
+          <w:color w:val="695D46"/>
+          <w:sz w:val="24"/>
+          <w:szCs w:val="24"/>
+        </w:rPr>
+      </w:pPr>
+    </w:p>
+    <w:p>
+      <w:pPr>
+        <w:pStyle w:val="ListParagraph"/>
+        <w:numPr>
+          <w:ilvl w:val="1"/>
+          <w:numId w:val="4"/>
+        </w:numPr>
+        <w:autoSpaceDE w:val="0"/>
+        <w:autoSpaceDN w:val="0"/>
+        <w:adjustRightInd w:val="0"/>
+        <w:spacing w:after="0" w:line="240" w:lineRule="auto"/>
+        <w:jc w:val="left"/>
+        <w:rPr>
+          <w:rFonts w:ascii="Times New Roman" w:eastAsiaTheme="minorHAnsi" w:hAnsi="Times New Roman" w:cs="Times New Roman"/>
+          <w:b/>
+          <w:color w:val="695D46"/>
+          <w:sz w:val="24"/>
+          <w:szCs w:val="24"/>
+        </w:rPr>
+      </w:pPr>
+      <w:r>
+        <w:rPr>
+          <w:rFonts w:ascii="Times New Roman" w:eastAsiaTheme="minorHAnsi" w:hAnsi="Times New Roman" w:cs="Times New Roman"/>
+          <w:b/>
+          <w:color w:val="695D46"/>
+          <w:sz w:val="24"/>
+          <w:szCs w:val="24"/>
+        </w:rPr>
+        <w:t>News</w:t>
+      </w:r>
+    </w:p>
+    <w:p>
+      <w:pPr>
+        <w:pStyle w:val="ListParagraph"/>
+        <w:numPr>
+          <w:ilvl w:val="2"/>
+          <w:numId w:val="4"/>
+        </w:numPr>
+        <w:autoSpaceDE w:val="0"/>
+        <w:autoSpaceDN w:val="0"/>
+        <w:adjustRightInd w:val="0"/>
+        <w:spacing w:after="0" w:line="240" w:lineRule="auto"/>
+        <w:jc w:val="left"/>
+        <w:rPr>
+          <w:rFonts w:ascii="Times New Roman" w:eastAsiaTheme="minorHAnsi" w:hAnsi="Times New Roman" w:cs="Times New Roman"/>
+          <w:color w:val="695D46"/>
+          <w:sz w:val="24"/>
+          <w:szCs w:val="24"/>
+        </w:rPr>
+      </w:pPr>
+      <w:r>
+        <w:rPr>
+          <w:rFonts w:ascii="Times New Roman" w:eastAsiaTheme="minorHAnsi" w:hAnsi="Times New Roman" w:cs="Times New Roman"/>
+          <w:color w:val="695D46"/>
+          <w:sz w:val="24"/>
+          <w:szCs w:val="24"/>
+        </w:rPr>
+        <w:t>BBC</w:t>
+      </w:r>
+    </w:p>
+    <w:p>
+      <w:pPr>
+        <w:pStyle w:val="ListParagraph"/>
+        <w:numPr>
+          <w:ilvl w:val="2"/>
+          <w:numId w:val="4"/>
+        </w:numPr>
+        <w:autoSpaceDE w:val="0"/>
+        <w:autoSpaceDN w:val="0"/>
+        <w:adjustRightInd w:val="0"/>
+        <w:spacing w:after="0" w:line="240" w:lineRule="auto"/>
+        <w:jc w:val="left"/>
+        <w:rPr>
+          <w:rFonts w:ascii="Times New Roman" w:eastAsiaTheme="minorHAnsi" w:hAnsi="Times New Roman" w:cs="Times New Roman"/>
+          <w:color w:val="695D46"/>
+          <w:sz w:val="24"/>
+          <w:szCs w:val="24"/>
+        </w:rPr>
+      </w:pPr>
+      <w:r>
+        <w:rPr>
+          <w:rFonts w:ascii="Times New Roman" w:eastAsiaTheme="minorHAnsi" w:hAnsi="Times New Roman" w:cs="Times New Roman"/>
+          <w:color w:val="695D46"/>
+          <w:sz w:val="24"/>
+          <w:szCs w:val="24"/>
+        </w:rPr>
+        <w:t>CNN</w:t>
+      </w:r>
+    </w:p>
+    <w:p>
+      <w:pPr>
+        <w:pStyle w:val="ListParagraph"/>
+        <w:numPr>
+          <w:ilvl w:val="2"/>
+          <w:numId w:val="4"/>
+        </w:numPr>
+        <w:autoSpaceDE w:val="0"/>
+        <w:autoSpaceDN w:val="0"/>
+        <w:adjustRightInd w:val="0"/>
+        <w:spacing w:after="0" w:line="240" w:lineRule="auto"/>
+        <w:jc w:val="left"/>
+        <w:rPr>
+          <w:rFonts w:ascii="Times New Roman" w:eastAsiaTheme="minorHAnsi" w:hAnsi="Times New Roman" w:cs="Times New Roman"/>
+          <w:color w:val="695D46"/>
+          <w:sz w:val="24"/>
+          <w:szCs w:val="24"/>
+        </w:rPr>
+      </w:pPr>
+      <w:r>
+        <w:rPr>
+          <w:rFonts w:ascii="Times New Roman" w:eastAsiaTheme="minorHAnsi" w:hAnsi="Times New Roman" w:cs="Times New Roman"/>
+          <w:color w:val="695D46"/>
+          <w:sz w:val="24"/>
+          <w:szCs w:val="24"/>
+        </w:rPr>
+        <w:t>Sky News</w:t>
+      </w:r>
+    </w:p>
+    <w:p>
+      <w:pPr>
+        <w:pStyle w:val="ListParagraph"/>
+        <w:numPr>
+          <w:ilvl w:val="2"/>
+          <w:numId w:val="4"/>
+        </w:numPr>
+        <w:autoSpaceDE w:val="0"/>
+        <w:autoSpaceDN w:val="0"/>
+        <w:adjustRightInd w:val="0"/>
+        <w:spacing w:after="0" w:line="240" w:lineRule="auto"/>
+        <w:jc w:val="left"/>
+        <w:rPr>
+          <w:rFonts w:ascii="Times New Roman" w:eastAsiaTheme="minorHAnsi" w:hAnsi="Times New Roman" w:cs="Times New Roman"/>
+          <w:color w:val="695D46"/>
+          <w:sz w:val="24"/>
+          <w:szCs w:val="24"/>
+        </w:rPr>
+      </w:pPr>
+      <w:r>
+        <w:rPr>
+          <w:rFonts w:ascii="Times New Roman" w:eastAsiaTheme="minorHAnsi" w:hAnsi="Times New Roman" w:cs="Times New Roman"/>
+          <w:color w:val="695D46"/>
+          <w:sz w:val="24"/>
+          <w:szCs w:val="24"/>
+        </w:rPr>
+        <w:t xml:space="preserve">New York Times </w:t>
+      </w:r>
+    </w:p>
+    <w:p>
+      <w:pPr>
+        <w:pStyle w:val="ListParagraph"/>
+        <w:numPr>
+          <w:ilvl w:val="2"/>
+          <w:numId w:val="4"/>
+        </w:numPr>
+        <w:autoSpaceDE w:val="0"/>
+        <w:autoSpaceDN w:val="0"/>
+        <w:adjustRightInd w:val="0"/>
+        <w:spacing w:after="0" w:line="240" w:lineRule="auto"/>
+        <w:jc w:val="left"/>
+        <w:rPr>
+          <w:rFonts w:ascii="Times New Roman" w:eastAsiaTheme="minorHAnsi" w:hAnsi="Times New Roman" w:cs="Times New Roman"/>
+          <w:b/>
+          <w:color w:val="695D46"/>
+          <w:sz w:val="24"/>
+          <w:szCs w:val="24"/>
+        </w:rPr>
+      </w:pPr>
+      <w:r>
+        <w:rPr>
+          <w:rFonts w:ascii="Times New Roman" w:eastAsiaTheme="minorHAnsi" w:hAnsi="Times New Roman" w:cs="Times New Roman"/>
+          <w:color w:val="695D46"/>
+          <w:sz w:val="24"/>
+          <w:szCs w:val="24"/>
+        </w:rPr>
+        <w:t xml:space="preserve">Google News </w:t>
+      </w:r>
+    </w:p>
+    <w:p>
+      <w:pPr>
+        <w:pStyle w:val="ListParagraph"/>
+        <w:numPr>
+          <w:ilvl w:val="1"/>
+          <w:numId w:val="4"/>
+        </w:numPr>
+        <w:autoSpaceDE w:val="0"/>
+        <w:autoSpaceDN w:val="0"/>
+        <w:adjustRightInd w:val="0"/>
+        <w:spacing w:after="0" w:line="240" w:lineRule="auto"/>
+        <w:jc w:val="left"/>
+        <w:rPr>
+          <w:rFonts w:ascii="Times New Roman" w:eastAsiaTheme="minorHAnsi" w:hAnsi="Times New Roman" w:cs="Times New Roman"/>
+          <w:b/>
+          <w:color w:val="695D46"/>
+          <w:sz w:val="24"/>
+          <w:szCs w:val="24"/>
+        </w:rPr>
+      </w:pPr>
+      <w:r>
+        <w:rPr>
+          <w:rFonts w:ascii="Times New Roman" w:eastAsiaTheme="minorHAnsi" w:hAnsi="Times New Roman" w:cs="Times New Roman"/>
+          <w:b/>
+          <w:color w:val="695D46"/>
+          <w:sz w:val="24"/>
+          <w:szCs w:val="24"/>
+        </w:rPr>
+        <w:t>Informational</w:t>
+      </w:r>
+    </w:p>
+    <w:p>
+      <w:pPr>
+        <w:pStyle w:val="ListParagraph"/>
+        <w:numPr>
+          <w:ilvl w:val="1"/>
+          <w:numId w:val="4"/>
+        </w:numPr>
+        <w:autoSpaceDE w:val="0"/>
+        <w:autoSpaceDN w:val="0"/>
+        <w:adjustRightInd w:val="0"/>
+        <w:spacing w:after="0" w:line="240" w:lineRule="auto"/>
+        <w:jc w:val="left"/>
+        <w:rPr>
+          <w:rFonts w:ascii="Times New Roman" w:eastAsiaTheme="minorHAnsi" w:hAnsi="Times New Roman" w:cs="Times New Roman"/>
+          <w:b/>
+          <w:color w:val="695D46"/>
+          <w:sz w:val="24"/>
+          <w:szCs w:val="24"/>
+        </w:rPr>
+      </w:pPr>
+      <w:r>
+        <w:rPr>
+          <w:rFonts w:ascii="Times New Roman" w:eastAsiaTheme="minorHAnsi" w:hAnsi="Times New Roman" w:cs="Times New Roman"/>
+          <w:b/>
+          <w:color w:val="695D46"/>
+          <w:sz w:val="24"/>
+          <w:szCs w:val="24"/>
+        </w:rPr>
         <w:t>B</w:t>
       </w:r>
       <w:r>
         <w:rPr>
-          <w:rFonts w:ascii="Times New Roman" w:hAnsi="Times New Roman" w:cs="Times New Roman"/>
-          <w:color w:val="000000"/>
-          <w:sz w:val="28"/>
-          <w:szCs w:val="28"/>
-        </w:rPr>
-        <w:t>elete</w:t>
-      </w:r>
-      <w:proofErr w:type="spellEnd"/>
-    </w:p>
-    <w:p>
-      <w:pPr>
-        <w:rPr>
-          <w:rFonts w:ascii="Times New Roman" w:hAnsi="Times New Roman" w:cs="Times New Roman"/>
-          <w:sz w:val="28"/>
-          <w:szCs w:val="28"/>
-        </w:rPr>
-      </w:pPr>
-    </w:p>
-    <w:p>
-      <w:pPr>
-        <w:rPr>
-          <w:rFonts w:ascii="Times New Roman" w:hAnsi="Times New Roman" w:cs="Times New Roman"/>
-          <w:sz w:val="28"/>
-          <w:szCs w:val="28"/>
-        </w:rPr>
-      </w:pPr>
-    </w:p>
-    <w:p>
-      <w:pPr>
-        <w:rPr>
-          <w:rFonts w:ascii="Times New Roman" w:hAnsi="Times New Roman" w:cs="Times New Roman"/>
-          <w:sz w:val="28"/>
-          <w:szCs w:val="28"/>
-        </w:rPr>
-      </w:pPr>
-    </w:p>
-    <w:p>
-      <w:pPr>
-        <w:rPr>
-          <w:rFonts w:ascii="Times New Roman" w:hAnsi="Times New Roman" w:cs="Times New Roman"/>
-          <w:sz w:val="28"/>
-          <w:szCs w:val="28"/>
-        </w:rPr>
-      </w:pPr>
-    </w:p>
-    <w:p>
-      <w:pPr>
-        <w:rPr>
-          <w:rFonts w:ascii="Times New Roman" w:hAnsi="Times New Roman" w:cs="Times New Roman"/>
-          <w:sz w:val="28"/>
-          <w:szCs w:val="28"/>
-        </w:rPr>
-      </w:pPr>
-    </w:p>
-    <w:p>
-      <w:pPr>
-        <w:rPr>
-          <w:rFonts w:ascii="Times New Roman" w:hAnsi="Times New Roman" w:cs="Times New Roman"/>
-          <w:sz w:val="28"/>
-          <w:szCs w:val="28"/>
-        </w:rPr>
-      </w:pPr>
-    </w:p>
-    <w:p>
-      <w:pPr>
-        <w:rPr>
-          <w:rFonts w:ascii="Times New Roman" w:hAnsi="Times New Roman" w:cs="Times New Roman"/>
-          <w:sz w:val="28"/>
-          <w:szCs w:val="28"/>
-        </w:rPr>
-      </w:pPr>
-    </w:p>
-    <w:p>
-      <w:pPr>
-        <w:jc w:val="right"/>
-        <w:rPr>
-          <w:rFonts w:ascii="Times New Roman" w:hAnsi="Times New Roman" w:cs="Times New Roman"/>
-          <w:sz w:val="28"/>
-          <w:szCs w:val="28"/>
-        </w:rPr>
-      </w:pPr>
-      <w:r>
-        <w:rPr>
-          <w:rFonts w:ascii="Times New Roman" w:hAnsi="Times New Roman" w:cs="Times New Roman"/>
-          <w:sz w:val="28"/>
-          <w:szCs w:val="28"/>
-        </w:rPr>
-        <w:t>February 2020</w:t>
-      </w:r>
-    </w:p>
-    <w:p>
-      <w:pPr>
-        <w:rPr>
-          <w:rFonts w:ascii="Times New Roman" w:hAnsi="Times New Roman" w:cs="Times New Roman"/>
-          <w:sz w:val="28"/>
-          <w:szCs w:val="28"/>
-        </w:rPr>
-      </w:pPr>
+          <w:rFonts w:ascii="Times New Roman" w:eastAsiaTheme="minorHAnsi" w:hAnsi="Times New Roman" w:cs="Times New Roman"/>
+          <w:b/>
+          <w:color w:val="695D46"/>
+          <w:sz w:val="24"/>
+          <w:szCs w:val="24"/>
+        </w:rPr>
+        <w:t>usiness/ Marketing</w:t>
+      </w:r>
+    </w:p>
+    <w:p>
+      <w:pPr>
+        <w:pStyle w:val="ListParagraph"/>
+        <w:numPr>
+          <w:ilvl w:val="1"/>
+          <w:numId w:val="4"/>
+        </w:numPr>
+        <w:autoSpaceDE w:val="0"/>
+        <w:autoSpaceDN w:val="0"/>
+        <w:adjustRightInd w:val="0"/>
+        <w:spacing w:after="0" w:line="240" w:lineRule="auto"/>
+        <w:jc w:val="left"/>
+        <w:rPr>
+          <w:rFonts w:ascii="Times New Roman" w:eastAsiaTheme="minorHAnsi" w:hAnsi="Times New Roman" w:cs="Times New Roman"/>
+          <w:b/>
+          <w:color w:val="695D46"/>
+          <w:sz w:val="24"/>
+          <w:szCs w:val="24"/>
+        </w:rPr>
+      </w:pPr>
+      <w:r>
+        <w:rPr>
+          <w:rFonts w:ascii="Times New Roman" w:eastAsiaTheme="minorHAnsi" w:hAnsi="Times New Roman" w:cs="Times New Roman"/>
+          <w:b/>
+          <w:color w:val="695D46"/>
+          <w:sz w:val="24"/>
+          <w:szCs w:val="24"/>
+        </w:rPr>
+        <w:t>Educational</w:t>
+      </w:r>
+    </w:p>
+    <w:p>
+      <w:pPr>
+        <w:pStyle w:val="ListParagraph"/>
+        <w:numPr>
+          <w:ilvl w:val="2"/>
+          <w:numId w:val="4"/>
+        </w:numPr>
+        <w:autoSpaceDE w:val="0"/>
+        <w:autoSpaceDN w:val="0"/>
+        <w:adjustRightInd w:val="0"/>
+        <w:spacing w:after="0" w:line="240" w:lineRule="auto"/>
+        <w:jc w:val="left"/>
+        <w:rPr>
+          <w:rFonts w:ascii="Times New Roman" w:eastAsiaTheme="minorHAnsi" w:hAnsi="Times New Roman" w:cs="Times New Roman"/>
+          <w:b/>
+          <w:color w:val="695D46"/>
+          <w:sz w:val="24"/>
+          <w:szCs w:val="24"/>
+        </w:rPr>
+      </w:pPr>
+      <w:r>
+        <w:rPr>
+          <w:rFonts w:ascii="Times New Roman" w:eastAsiaTheme="minorHAnsi" w:hAnsi="Times New Roman" w:cs="Times New Roman"/>
+          <w:color w:val="695D46"/>
+          <w:sz w:val="24"/>
+          <w:szCs w:val="24"/>
+        </w:rPr>
+        <w:t>W3schools</w:t>
+      </w:r>
+    </w:p>
+    <w:p>
+      <w:pPr>
+        <w:pStyle w:val="ListParagraph"/>
+        <w:numPr>
+          <w:ilvl w:val="2"/>
+          <w:numId w:val="4"/>
+        </w:numPr>
+        <w:autoSpaceDE w:val="0"/>
+        <w:autoSpaceDN w:val="0"/>
+        <w:adjustRightInd w:val="0"/>
+        <w:spacing w:after="0" w:line="240" w:lineRule="auto"/>
+        <w:jc w:val="left"/>
+        <w:rPr>
+          <w:rFonts w:ascii="Times New Roman" w:eastAsiaTheme="minorHAnsi" w:hAnsi="Times New Roman" w:cs="Times New Roman"/>
+          <w:b/>
+          <w:color w:val="695D46"/>
+          <w:sz w:val="24"/>
+          <w:szCs w:val="24"/>
+        </w:rPr>
+      </w:pPr>
+      <w:r>
+        <w:rPr>
+          <w:rFonts w:ascii="Times New Roman" w:eastAsiaTheme="minorHAnsi" w:hAnsi="Times New Roman" w:cs="Times New Roman"/>
+          <w:color w:val="695D46"/>
+          <w:sz w:val="24"/>
+          <w:szCs w:val="24"/>
+        </w:rPr>
+        <w:t>Solo learn</w:t>
+      </w:r>
+    </w:p>
+    <w:p>
+      <w:pPr>
+        <w:pStyle w:val="ListParagraph"/>
+        <w:numPr>
+          <w:ilvl w:val="2"/>
+          <w:numId w:val="4"/>
+        </w:numPr>
+        <w:autoSpaceDE w:val="0"/>
+        <w:autoSpaceDN w:val="0"/>
+        <w:adjustRightInd w:val="0"/>
+        <w:spacing w:after="0" w:line="240" w:lineRule="auto"/>
+        <w:jc w:val="left"/>
+        <w:rPr>
+          <w:rFonts w:ascii="Times New Roman" w:eastAsiaTheme="minorHAnsi" w:hAnsi="Times New Roman" w:cs="Times New Roman"/>
+          <w:b/>
+          <w:color w:val="695D46"/>
+          <w:sz w:val="24"/>
+          <w:szCs w:val="24"/>
+        </w:rPr>
+      </w:pPr>
+      <w:r>
+        <w:rPr>
+          <w:rFonts w:ascii="Times New Roman" w:eastAsiaTheme="minorHAnsi" w:hAnsi="Times New Roman" w:cs="Times New Roman"/>
+          <w:color w:val="695D46"/>
+          <w:sz w:val="24"/>
+          <w:szCs w:val="24"/>
+        </w:rPr>
+        <w:t xml:space="preserve">Code Acadamy </w:t>
+      </w:r>
+    </w:p>
+    <w:p>
+      <w:pPr>
+        <w:pStyle w:val="ListParagraph"/>
+        <w:numPr>
+          <w:ilvl w:val="2"/>
+          <w:numId w:val="4"/>
+        </w:numPr>
+        <w:autoSpaceDE w:val="0"/>
+        <w:autoSpaceDN w:val="0"/>
+        <w:adjustRightInd w:val="0"/>
+        <w:spacing w:after="0" w:line="240" w:lineRule="auto"/>
+        <w:jc w:val="left"/>
+        <w:rPr>
+          <w:rFonts w:ascii="Times New Roman" w:eastAsiaTheme="minorHAnsi" w:hAnsi="Times New Roman" w:cs="Times New Roman"/>
+          <w:b/>
+          <w:color w:val="695D46"/>
+          <w:sz w:val="24"/>
+          <w:szCs w:val="24"/>
+        </w:rPr>
+      </w:pPr>
+      <w:r>
+        <w:rPr>
+          <w:rFonts w:ascii="Times New Roman" w:eastAsiaTheme="minorHAnsi" w:hAnsi="Times New Roman" w:cs="Times New Roman"/>
+          <w:color w:val="695D46"/>
+          <w:sz w:val="24"/>
+          <w:szCs w:val="24"/>
+        </w:rPr>
+        <w:t>Udmey</w:t>
+      </w:r>
+    </w:p>
+    <w:p>
+      <w:pPr>
+        <w:pStyle w:val="ListParagraph"/>
+        <w:numPr>
+          <w:ilvl w:val="2"/>
+          <w:numId w:val="4"/>
+        </w:numPr>
+        <w:autoSpaceDE w:val="0"/>
+        <w:autoSpaceDN w:val="0"/>
+        <w:adjustRightInd w:val="0"/>
+        <w:spacing w:after="0" w:line="240" w:lineRule="auto"/>
+        <w:jc w:val="left"/>
+        <w:rPr>
+          <w:rFonts w:ascii="Times New Roman" w:eastAsiaTheme="minorHAnsi" w:hAnsi="Times New Roman" w:cs="Times New Roman"/>
+          <w:b/>
+          <w:color w:val="695D46"/>
+          <w:sz w:val="24"/>
+          <w:szCs w:val="24"/>
+        </w:rPr>
+      </w:pPr>
+    </w:p>
+    <w:p>
+      <w:pPr>
+        <w:pStyle w:val="ListParagraph"/>
+        <w:numPr>
+          <w:ilvl w:val="1"/>
+          <w:numId w:val="4"/>
+        </w:numPr>
+        <w:autoSpaceDE w:val="0"/>
+        <w:autoSpaceDN w:val="0"/>
+        <w:adjustRightInd w:val="0"/>
+        <w:spacing w:after="0" w:line="240" w:lineRule="auto"/>
+        <w:jc w:val="left"/>
+        <w:rPr>
+          <w:rFonts w:ascii="Times New Roman" w:eastAsiaTheme="minorHAnsi" w:hAnsi="Times New Roman" w:cs="Times New Roman"/>
+          <w:b/>
+          <w:color w:val="695D46"/>
+          <w:sz w:val="24"/>
+          <w:szCs w:val="24"/>
+        </w:rPr>
+      </w:pPr>
+      <w:r>
+        <w:rPr>
+          <w:rFonts w:ascii="Times New Roman" w:eastAsiaTheme="minorHAnsi" w:hAnsi="Times New Roman" w:cs="Times New Roman"/>
+          <w:b/>
+          <w:color w:val="695D46"/>
+          <w:sz w:val="24"/>
+          <w:szCs w:val="24"/>
+        </w:rPr>
+        <w:t>Entertainment</w:t>
+      </w:r>
+    </w:p>
+    <w:p>
+      <w:pPr>
+        <w:pStyle w:val="ListParagraph"/>
+        <w:numPr>
+          <w:ilvl w:val="2"/>
+          <w:numId w:val="4"/>
+        </w:numPr>
+        <w:autoSpaceDE w:val="0"/>
+        <w:autoSpaceDN w:val="0"/>
+        <w:adjustRightInd w:val="0"/>
+        <w:spacing w:after="0" w:line="240" w:lineRule="auto"/>
+        <w:jc w:val="left"/>
+        <w:rPr>
+          <w:rFonts w:ascii="Times New Roman" w:eastAsiaTheme="minorHAnsi" w:hAnsi="Times New Roman" w:cs="Times New Roman"/>
+          <w:color w:val="695D46"/>
+          <w:sz w:val="24"/>
+          <w:szCs w:val="24"/>
+        </w:rPr>
+      </w:pPr>
+      <w:r>
+        <w:rPr>
+          <w:rFonts w:ascii="Times New Roman" w:eastAsiaTheme="minorHAnsi" w:hAnsi="Times New Roman" w:cs="Times New Roman"/>
+          <w:color w:val="695D46"/>
+          <w:sz w:val="24"/>
+          <w:szCs w:val="24"/>
+        </w:rPr>
+        <w:t>Imdb</w:t>
+      </w:r>
+      <w:r>
+        <w:rPr>
+          <w:rFonts w:ascii="Times New Roman" w:eastAsiaTheme="minorHAnsi" w:hAnsi="Times New Roman" w:cs="Times New Roman"/>
+          <w:b/>
+          <w:color w:val="695D46"/>
+          <w:sz w:val="24"/>
+          <w:szCs w:val="24"/>
+        </w:rPr>
+        <w:t xml:space="preserve"> </w:t>
+      </w:r>
+    </w:p>
+    <w:p>
+      <w:pPr>
+        <w:pStyle w:val="ListParagraph"/>
+        <w:numPr>
+          <w:ilvl w:val="2"/>
+          <w:numId w:val="4"/>
+        </w:numPr>
+        <w:autoSpaceDE w:val="0"/>
+        <w:autoSpaceDN w:val="0"/>
+        <w:adjustRightInd w:val="0"/>
+        <w:spacing w:after="0" w:line="240" w:lineRule="auto"/>
+        <w:jc w:val="left"/>
+        <w:rPr>
+          <w:rFonts w:ascii="Times New Roman" w:eastAsiaTheme="minorHAnsi" w:hAnsi="Times New Roman" w:cs="Times New Roman"/>
+          <w:color w:val="695D46"/>
+          <w:sz w:val="24"/>
+          <w:szCs w:val="24"/>
+        </w:rPr>
+      </w:pPr>
+      <w:r>
+        <w:rPr>
+          <w:rFonts w:ascii="Times New Roman" w:eastAsiaTheme="minorHAnsi" w:hAnsi="Times New Roman" w:cs="Times New Roman"/>
+          <w:color w:val="695D46"/>
+          <w:sz w:val="24"/>
+          <w:szCs w:val="24"/>
+        </w:rPr>
+        <w:t xml:space="preserve">Fandom </w:t>
+      </w:r>
+    </w:p>
+    <w:p>
+      <w:pPr>
+        <w:pStyle w:val="ListParagraph"/>
+        <w:numPr>
+          <w:ilvl w:val="2"/>
+          <w:numId w:val="4"/>
+        </w:numPr>
+        <w:autoSpaceDE w:val="0"/>
+        <w:autoSpaceDN w:val="0"/>
+        <w:adjustRightInd w:val="0"/>
+        <w:spacing w:after="0" w:line="240" w:lineRule="auto"/>
+        <w:jc w:val="left"/>
+        <w:rPr>
+          <w:rFonts w:ascii="Times New Roman" w:eastAsiaTheme="minorHAnsi" w:hAnsi="Times New Roman" w:cs="Times New Roman"/>
+          <w:color w:val="695D46"/>
+          <w:sz w:val="24"/>
+          <w:szCs w:val="24"/>
+        </w:rPr>
+      </w:pPr>
+      <w:r>
+        <w:rPr>
+          <w:rFonts w:ascii="Times New Roman" w:eastAsiaTheme="minorHAnsi" w:hAnsi="Times New Roman" w:cs="Times New Roman"/>
+          <w:color w:val="695D46"/>
+          <w:sz w:val="24"/>
+          <w:szCs w:val="24"/>
+        </w:rPr>
+        <w:t>Kimcartoon</w:t>
+      </w:r>
+    </w:p>
+    <w:p>
+      <w:pPr>
+        <w:pStyle w:val="ListParagraph"/>
+        <w:numPr>
+          <w:ilvl w:val="2"/>
+          <w:numId w:val="4"/>
+        </w:numPr>
+        <w:autoSpaceDE w:val="0"/>
+        <w:autoSpaceDN w:val="0"/>
+        <w:adjustRightInd w:val="0"/>
+        <w:spacing w:after="0" w:line="240" w:lineRule="auto"/>
+        <w:jc w:val="left"/>
+        <w:rPr>
+          <w:rFonts w:ascii="Times New Roman" w:eastAsiaTheme="minorHAnsi" w:hAnsi="Times New Roman" w:cs="Times New Roman"/>
+          <w:color w:val="695D46"/>
+          <w:sz w:val="24"/>
+          <w:szCs w:val="24"/>
+        </w:rPr>
+      </w:pPr>
+      <w:r>
+        <w:rPr>
+          <w:rFonts w:ascii="Times New Roman" w:eastAsiaTheme="minorHAnsi" w:hAnsi="Times New Roman" w:cs="Times New Roman"/>
+          <w:color w:val="695D46"/>
+          <w:sz w:val="24"/>
+          <w:szCs w:val="24"/>
+        </w:rPr>
+        <w:t xml:space="preserve">Youtube </w:t>
+      </w:r>
+    </w:p>
+    <w:p>
+      <w:pPr>
+        <w:pStyle w:val="ListParagraph"/>
+        <w:numPr>
+          <w:ilvl w:val="1"/>
+          <w:numId w:val="4"/>
+        </w:numPr>
+        <w:autoSpaceDE w:val="0"/>
+        <w:autoSpaceDN w:val="0"/>
+        <w:adjustRightInd w:val="0"/>
+        <w:spacing w:after="0" w:line="240" w:lineRule="auto"/>
+        <w:jc w:val="left"/>
+        <w:rPr>
+          <w:rFonts w:ascii="Times New Roman" w:eastAsiaTheme="minorHAnsi" w:hAnsi="Times New Roman" w:cs="Times New Roman"/>
+          <w:b/>
+          <w:color w:val="695D46"/>
+          <w:sz w:val="24"/>
+          <w:szCs w:val="24"/>
+        </w:rPr>
+      </w:pPr>
+      <w:r>
+        <w:rPr>
+          <w:rFonts w:ascii="Times New Roman" w:eastAsiaTheme="minorHAnsi" w:hAnsi="Times New Roman" w:cs="Times New Roman"/>
+          <w:b/>
+          <w:color w:val="695D46"/>
+          <w:sz w:val="24"/>
+          <w:szCs w:val="24"/>
+        </w:rPr>
+        <w:t>Advocacy</w:t>
+      </w:r>
+    </w:p>
+    <w:p>
+      <w:pPr>
+        <w:pStyle w:val="ListParagraph"/>
+        <w:numPr>
+          <w:ilvl w:val="1"/>
+          <w:numId w:val="4"/>
+        </w:numPr>
+        <w:autoSpaceDE w:val="0"/>
+        <w:autoSpaceDN w:val="0"/>
+        <w:adjustRightInd w:val="0"/>
+        <w:spacing w:after="0" w:line="240" w:lineRule="auto"/>
+        <w:jc w:val="left"/>
+        <w:rPr>
+          <w:rFonts w:ascii="Times New Roman" w:eastAsiaTheme="minorHAnsi" w:hAnsi="Times New Roman" w:cs="Times New Roman"/>
+          <w:b/>
+          <w:color w:val="695D46"/>
+          <w:sz w:val="24"/>
+          <w:szCs w:val="24"/>
+        </w:rPr>
+      </w:pPr>
+      <w:r>
+        <w:rPr>
+          <w:rFonts w:ascii="Times New Roman" w:eastAsiaTheme="minorHAnsi" w:hAnsi="Times New Roman" w:cs="Times New Roman"/>
+          <w:b/>
+          <w:color w:val="695D46"/>
+          <w:sz w:val="24"/>
+          <w:szCs w:val="24"/>
+        </w:rPr>
+        <w:t>Blog</w:t>
+      </w:r>
+    </w:p>
+    <w:p>
+      <w:pPr>
+        <w:pStyle w:val="ListParagraph"/>
+        <w:numPr>
+          <w:ilvl w:val="2"/>
+          <w:numId w:val="4"/>
+        </w:numPr>
+        <w:autoSpaceDE w:val="0"/>
+        <w:autoSpaceDN w:val="0"/>
+        <w:adjustRightInd w:val="0"/>
+        <w:spacing w:after="0" w:line="240" w:lineRule="auto"/>
+        <w:jc w:val="left"/>
+        <w:rPr>
+          <w:rFonts w:ascii="Times New Roman" w:eastAsiaTheme="minorHAnsi" w:hAnsi="Times New Roman" w:cs="Times New Roman"/>
+          <w:b/>
+          <w:color w:val="695D46"/>
+          <w:sz w:val="24"/>
+          <w:szCs w:val="24"/>
+        </w:rPr>
+      </w:pPr>
+      <w:r>
+        <w:rPr>
+          <w:rFonts w:ascii="Times New Roman" w:eastAsiaTheme="minorHAnsi" w:hAnsi="Times New Roman" w:cs="Times New Roman"/>
+          <w:color w:val="695D46"/>
+          <w:sz w:val="24"/>
+          <w:szCs w:val="24"/>
+        </w:rPr>
+        <w:t>Medium</w:t>
+      </w:r>
+    </w:p>
+    <w:p>
+      <w:pPr>
+        <w:pStyle w:val="ListParagraph"/>
+        <w:numPr>
+          <w:ilvl w:val="2"/>
+          <w:numId w:val="4"/>
+        </w:numPr>
+        <w:autoSpaceDE w:val="0"/>
+        <w:autoSpaceDN w:val="0"/>
+        <w:adjustRightInd w:val="0"/>
+        <w:spacing w:after="0" w:line="240" w:lineRule="auto"/>
+        <w:jc w:val="left"/>
+        <w:rPr>
+          <w:rFonts w:ascii="Times New Roman" w:eastAsiaTheme="minorHAnsi" w:hAnsi="Times New Roman" w:cs="Times New Roman"/>
+          <w:b/>
+          <w:color w:val="695D46"/>
+          <w:sz w:val="24"/>
+          <w:szCs w:val="24"/>
+        </w:rPr>
+      </w:pPr>
+      <w:r>
+        <w:rPr>
+          <w:rFonts w:ascii="Times New Roman" w:eastAsiaTheme="minorHAnsi" w:hAnsi="Times New Roman" w:cs="Times New Roman"/>
+          <w:color w:val="695D46"/>
+          <w:sz w:val="24"/>
+          <w:szCs w:val="24"/>
+        </w:rPr>
+        <w:t>Dev Community</w:t>
+      </w:r>
       <w:bookmarkStart w:id="0" w:name="_GoBack"/>
       <w:bookmarkEnd w:id="0"/>
+    </w:p>
+    <w:p>
+      <w:pPr>
+        <w:pStyle w:val="ListParagraph"/>
+        <w:numPr>
+          <w:ilvl w:val="2"/>
+          <w:numId w:val="4"/>
+        </w:numPr>
+        <w:autoSpaceDE w:val="0"/>
+        <w:autoSpaceDN w:val="0"/>
+        <w:adjustRightInd w:val="0"/>
+        <w:spacing w:after="0" w:line="240" w:lineRule="auto"/>
+        <w:jc w:val="left"/>
+        <w:rPr>
+          <w:rFonts w:ascii="Times New Roman" w:eastAsiaTheme="minorHAnsi" w:hAnsi="Times New Roman" w:cs="Times New Roman"/>
+          <w:b/>
+          <w:color w:val="695D46"/>
+          <w:sz w:val="24"/>
+          <w:szCs w:val="24"/>
+        </w:rPr>
+      </w:pPr>
+    </w:p>
+    <w:p>
+      <w:pPr>
+        <w:pStyle w:val="ListParagraph"/>
+        <w:numPr>
+          <w:ilvl w:val="1"/>
+          <w:numId w:val="4"/>
+        </w:numPr>
+        <w:autoSpaceDE w:val="0"/>
+        <w:autoSpaceDN w:val="0"/>
+        <w:adjustRightInd w:val="0"/>
+        <w:spacing w:after="0" w:line="240" w:lineRule="auto"/>
+        <w:jc w:val="left"/>
+        <w:rPr>
+          <w:rFonts w:ascii="Times New Roman" w:eastAsiaTheme="minorHAnsi" w:hAnsi="Times New Roman" w:cs="Times New Roman"/>
+          <w:b/>
+          <w:color w:val="695D46"/>
+          <w:sz w:val="24"/>
+          <w:szCs w:val="24"/>
+        </w:rPr>
+      </w:pPr>
+      <w:r>
+        <w:rPr>
+          <w:rFonts w:ascii="Times New Roman" w:eastAsiaTheme="minorHAnsi" w:hAnsi="Times New Roman" w:cs="Times New Roman"/>
+          <w:b/>
+          <w:color w:val="695D46"/>
+          <w:sz w:val="24"/>
+          <w:szCs w:val="24"/>
+        </w:rPr>
+        <w:t>W</w:t>
+      </w:r>
+      <w:r>
+        <w:rPr>
+          <w:rFonts w:ascii="Times New Roman" w:eastAsiaTheme="minorHAnsi" w:hAnsi="Times New Roman" w:cs="Times New Roman"/>
+          <w:b/>
+          <w:color w:val="695D46"/>
+          <w:sz w:val="24"/>
+          <w:szCs w:val="24"/>
+        </w:rPr>
+        <w:t>iki</w:t>
+      </w:r>
+    </w:p>
+    <w:p>
+      <w:pPr>
+        <w:pStyle w:val="ListParagraph"/>
+        <w:numPr>
+          <w:ilvl w:val="2"/>
+          <w:numId w:val="4"/>
+        </w:numPr>
+        <w:autoSpaceDE w:val="0"/>
+        <w:autoSpaceDN w:val="0"/>
+        <w:adjustRightInd w:val="0"/>
+        <w:spacing w:after="0" w:line="240" w:lineRule="auto"/>
+        <w:jc w:val="left"/>
+        <w:rPr>
+          <w:rFonts w:ascii="Times New Roman" w:eastAsiaTheme="minorHAnsi" w:hAnsi="Times New Roman" w:cs="Times New Roman"/>
+          <w:b/>
+          <w:color w:val="695D46"/>
+          <w:sz w:val="24"/>
+          <w:szCs w:val="24"/>
+        </w:rPr>
+      </w:pPr>
+      <w:r>
+        <w:rPr>
+          <w:rFonts w:ascii="Times New Roman" w:eastAsiaTheme="minorHAnsi" w:hAnsi="Times New Roman" w:cs="Times New Roman"/>
+          <w:color w:val="695D46"/>
+          <w:sz w:val="24"/>
+          <w:szCs w:val="24"/>
+        </w:rPr>
+        <w:t>Wikipedia</w:t>
+      </w:r>
+    </w:p>
+    <w:p>
+      <w:pPr>
+        <w:pStyle w:val="ListParagraph"/>
+        <w:numPr>
+          <w:ilvl w:val="2"/>
+          <w:numId w:val="4"/>
+        </w:numPr>
+        <w:autoSpaceDE w:val="0"/>
+        <w:autoSpaceDN w:val="0"/>
+        <w:adjustRightInd w:val="0"/>
+        <w:spacing w:after="0" w:line="240" w:lineRule="auto"/>
+        <w:jc w:val="left"/>
+        <w:rPr>
+          <w:rFonts w:ascii="Times New Roman" w:eastAsiaTheme="minorHAnsi" w:hAnsi="Times New Roman" w:cs="Times New Roman"/>
+          <w:b/>
+          <w:color w:val="695D46"/>
+          <w:sz w:val="24"/>
+          <w:szCs w:val="24"/>
+        </w:rPr>
+      </w:pPr>
+      <w:r>
+        <w:rPr>
+          <w:rFonts w:ascii="Times New Roman" w:eastAsiaTheme="minorHAnsi" w:hAnsi="Times New Roman" w:cs="Times New Roman"/>
+          <w:color w:val="695D46"/>
+          <w:sz w:val="24"/>
+          <w:szCs w:val="24"/>
+        </w:rPr>
+        <w:t>Wiki How</w:t>
+      </w:r>
+    </w:p>
+    <w:p>
+      <w:pPr>
+        <w:pStyle w:val="ListParagraph"/>
+        <w:numPr>
+          <w:ilvl w:val="2"/>
+          <w:numId w:val="4"/>
+        </w:numPr>
+        <w:autoSpaceDE w:val="0"/>
+        <w:autoSpaceDN w:val="0"/>
+        <w:adjustRightInd w:val="0"/>
+        <w:spacing w:after="0" w:line="240" w:lineRule="auto"/>
+        <w:jc w:val="left"/>
+        <w:rPr>
+          <w:rFonts w:ascii="Times New Roman" w:eastAsiaTheme="minorHAnsi" w:hAnsi="Times New Roman" w:cs="Times New Roman"/>
+          <w:b/>
+          <w:color w:val="695D46"/>
+          <w:sz w:val="24"/>
+          <w:szCs w:val="24"/>
+        </w:rPr>
+      </w:pPr>
+    </w:p>
+    <w:p>
+      <w:pPr>
+        <w:pStyle w:val="ListParagraph"/>
+        <w:numPr>
+          <w:ilvl w:val="1"/>
+          <w:numId w:val="4"/>
+        </w:numPr>
+        <w:autoSpaceDE w:val="0"/>
+        <w:autoSpaceDN w:val="0"/>
+        <w:adjustRightInd w:val="0"/>
+        <w:spacing w:after="0" w:line="240" w:lineRule="auto"/>
+        <w:jc w:val="left"/>
+        <w:rPr>
+          <w:rFonts w:ascii="Times New Roman" w:eastAsiaTheme="minorHAnsi" w:hAnsi="Times New Roman" w:cs="Times New Roman"/>
+          <w:b/>
+          <w:color w:val="695D46"/>
+          <w:sz w:val="24"/>
+          <w:szCs w:val="24"/>
+        </w:rPr>
+      </w:pPr>
+      <w:r>
+        <w:rPr>
+          <w:rFonts w:ascii="Times New Roman" w:eastAsiaTheme="minorHAnsi" w:hAnsi="Times New Roman" w:cs="Times New Roman"/>
+          <w:b/>
+          <w:color w:val="695D46"/>
+          <w:sz w:val="24"/>
+          <w:szCs w:val="24"/>
+        </w:rPr>
+        <w:t>Social</w:t>
+      </w:r>
+      <w:r>
+        <w:rPr>
+          <w:rFonts w:ascii="Times New Roman" w:eastAsiaTheme="minorHAnsi" w:hAnsi="Times New Roman" w:cs="Times New Roman"/>
+          <w:b/>
+          <w:color w:val="695D46"/>
+          <w:sz w:val="24"/>
+          <w:szCs w:val="24"/>
+        </w:rPr>
+        <w:t xml:space="preserve"> Network</w:t>
+      </w:r>
+    </w:p>
+    <w:p>
+      <w:pPr>
+        <w:pStyle w:val="ListParagraph"/>
+        <w:numPr>
+          <w:ilvl w:val="2"/>
+          <w:numId w:val="4"/>
+        </w:numPr>
+        <w:autoSpaceDE w:val="0"/>
+        <w:autoSpaceDN w:val="0"/>
+        <w:adjustRightInd w:val="0"/>
+        <w:spacing w:after="0" w:line="240" w:lineRule="auto"/>
+        <w:jc w:val="left"/>
+        <w:rPr>
+          <w:rFonts w:ascii="Times New Roman" w:eastAsiaTheme="minorHAnsi" w:hAnsi="Times New Roman" w:cs="Times New Roman"/>
+          <w:b/>
+          <w:color w:val="695D46"/>
+          <w:sz w:val="24"/>
+          <w:szCs w:val="24"/>
+        </w:rPr>
+      </w:pPr>
+      <w:r>
+        <w:rPr>
+          <w:rFonts w:ascii="Times New Roman" w:eastAsiaTheme="minorHAnsi" w:hAnsi="Times New Roman" w:cs="Times New Roman"/>
+          <w:color w:val="695D46"/>
+          <w:sz w:val="24"/>
+          <w:szCs w:val="24"/>
+        </w:rPr>
+        <w:t>Facebook</w:t>
+      </w:r>
+    </w:p>
+    <w:p>
+      <w:pPr>
+        <w:pStyle w:val="ListParagraph"/>
+        <w:numPr>
+          <w:ilvl w:val="2"/>
+          <w:numId w:val="4"/>
+        </w:numPr>
+        <w:autoSpaceDE w:val="0"/>
+        <w:autoSpaceDN w:val="0"/>
+        <w:adjustRightInd w:val="0"/>
+        <w:spacing w:after="0" w:line="240" w:lineRule="auto"/>
+        <w:jc w:val="left"/>
+        <w:rPr>
+          <w:rFonts w:ascii="Times New Roman" w:eastAsiaTheme="minorHAnsi" w:hAnsi="Times New Roman" w:cs="Times New Roman"/>
+          <w:b/>
+          <w:color w:val="695D46"/>
+          <w:sz w:val="24"/>
+          <w:szCs w:val="24"/>
+        </w:rPr>
+      </w:pPr>
+      <w:r>
+        <w:rPr>
+          <w:rFonts w:ascii="Times New Roman" w:eastAsiaTheme="minorHAnsi" w:hAnsi="Times New Roman" w:cs="Times New Roman"/>
+          <w:color w:val="695D46"/>
+          <w:sz w:val="24"/>
+          <w:szCs w:val="24"/>
+        </w:rPr>
+        <w:lastRenderedPageBreak/>
+        <w:t>Twitter</w:t>
+      </w:r>
+    </w:p>
+    <w:p>
+      <w:pPr>
+        <w:pStyle w:val="ListParagraph"/>
+        <w:numPr>
+          <w:ilvl w:val="2"/>
+          <w:numId w:val="4"/>
+        </w:numPr>
+        <w:autoSpaceDE w:val="0"/>
+        <w:autoSpaceDN w:val="0"/>
+        <w:adjustRightInd w:val="0"/>
+        <w:spacing w:after="0" w:line="240" w:lineRule="auto"/>
+        <w:jc w:val="left"/>
+        <w:rPr>
+          <w:rFonts w:ascii="Times New Roman" w:eastAsiaTheme="minorHAnsi" w:hAnsi="Times New Roman" w:cs="Times New Roman"/>
+          <w:b/>
+          <w:color w:val="695D46"/>
+          <w:sz w:val="24"/>
+          <w:szCs w:val="24"/>
+        </w:rPr>
+      </w:pPr>
+      <w:r>
+        <w:rPr>
+          <w:rFonts w:ascii="Times New Roman" w:eastAsiaTheme="minorHAnsi" w:hAnsi="Times New Roman" w:cs="Times New Roman"/>
+          <w:color w:val="695D46"/>
+          <w:sz w:val="24"/>
+          <w:szCs w:val="24"/>
+        </w:rPr>
+        <w:t>Instagram</w:t>
+      </w:r>
+    </w:p>
+    <w:p>
+      <w:pPr>
+        <w:pStyle w:val="ListParagraph"/>
+        <w:numPr>
+          <w:ilvl w:val="2"/>
+          <w:numId w:val="4"/>
+        </w:numPr>
+        <w:autoSpaceDE w:val="0"/>
+        <w:autoSpaceDN w:val="0"/>
+        <w:adjustRightInd w:val="0"/>
+        <w:spacing w:after="0" w:line="240" w:lineRule="auto"/>
+        <w:jc w:val="left"/>
+        <w:rPr>
+          <w:rFonts w:ascii="Times New Roman" w:eastAsiaTheme="minorHAnsi" w:hAnsi="Times New Roman" w:cs="Times New Roman"/>
+          <w:b/>
+          <w:color w:val="695D46"/>
+          <w:sz w:val="24"/>
+          <w:szCs w:val="24"/>
+        </w:rPr>
+      </w:pPr>
+      <w:r>
+        <w:rPr>
+          <w:rFonts w:ascii="Times New Roman" w:eastAsiaTheme="minorHAnsi" w:hAnsi="Times New Roman" w:cs="Times New Roman"/>
+          <w:color w:val="695D46"/>
+          <w:sz w:val="24"/>
+          <w:szCs w:val="24"/>
+        </w:rPr>
+        <w:t xml:space="preserve">Telegram </w:t>
+      </w:r>
+    </w:p>
+    <w:p>
+      <w:pPr>
+        <w:pStyle w:val="ListParagraph"/>
+        <w:numPr>
+          <w:ilvl w:val="2"/>
+          <w:numId w:val="4"/>
+        </w:numPr>
+        <w:autoSpaceDE w:val="0"/>
+        <w:autoSpaceDN w:val="0"/>
+        <w:adjustRightInd w:val="0"/>
+        <w:spacing w:after="0" w:line="240" w:lineRule="auto"/>
+        <w:jc w:val="left"/>
+        <w:rPr>
+          <w:rFonts w:ascii="Times New Roman" w:eastAsiaTheme="minorHAnsi" w:hAnsi="Times New Roman" w:cs="Times New Roman"/>
+          <w:b/>
+          <w:color w:val="695D46"/>
+          <w:sz w:val="24"/>
+          <w:szCs w:val="24"/>
+        </w:rPr>
+      </w:pPr>
+      <w:r>
+        <w:rPr>
+          <w:rFonts w:ascii="Times New Roman" w:eastAsiaTheme="minorHAnsi" w:hAnsi="Times New Roman" w:cs="Times New Roman"/>
+          <w:color w:val="695D46"/>
+          <w:sz w:val="24"/>
+          <w:szCs w:val="24"/>
+        </w:rPr>
+        <w:t xml:space="preserve">Eskimi </w:t>
+      </w:r>
+    </w:p>
+    <w:p>
+      <w:pPr>
+        <w:pStyle w:val="ListParagraph"/>
+        <w:numPr>
+          <w:ilvl w:val="1"/>
+          <w:numId w:val="4"/>
+        </w:numPr>
+        <w:autoSpaceDE w:val="0"/>
+        <w:autoSpaceDN w:val="0"/>
+        <w:adjustRightInd w:val="0"/>
+        <w:spacing w:after="0" w:line="240" w:lineRule="auto"/>
+        <w:jc w:val="left"/>
+        <w:rPr>
+          <w:rFonts w:ascii="Times New Roman" w:eastAsiaTheme="minorHAnsi" w:hAnsi="Times New Roman" w:cs="Times New Roman"/>
+          <w:b/>
+          <w:color w:val="695D46"/>
+          <w:sz w:val="24"/>
+          <w:szCs w:val="24"/>
+        </w:rPr>
+      </w:pPr>
+      <w:r>
+        <w:rPr>
+          <w:rFonts w:ascii="Times New Roman" w:eastAsiaTheme="minorHAnsi" w:hAnsi="Times New Roman" w:cs="Times New Roman"/>
+          <w:b/>
+          <w:color w:val="695D46"/>
+          <w:sz w:val="24"/>
+          <w:szCs w:val="24"/>
+        </w:rPr>
+        <w:t>Content Aggregator</w:t>
+      </w:r>
+    </w:p>
+    <w:p>
+      <w:pPr>
+        <w:pStyle w:val="ListParagraph"/>
+        <w:numPr>
+          <w:ilvl w:val="1"/>
+          <w:numId w:val="4"/>
+        </w:numPr>
+        <w:autoSpaceDE w:val="0"/>
+        <w:autoSpaceDN w:val="0"/>
+        <w:adjustRightInd w:val="0"/>
+        <w:spacing w:after="0" w:line="240" w:lineRule="auto"/>
+        <w:jc w:val="left"/>
+        <w:rPr>
+          <w:rFonts w:ascii="Times New Roman" w:eastAsiaTheme="minorHAnsi" w:hAnsi="Times New Roman" w:cs="Times New Roman"/>
+          <w:b/>
+          <w:color w:val="695D46"/>
+          <w:sz w:val="24"/>
+          <w:szCs w:val="24"/>
+        </w:rPr>
+      </w:pPr>
+      <w:r>
+        <w:rPr>
+          <w:rFonts w:ascii="Times New Roman" w:eastAsiaTheme="minorHAnsi" w:hAnsi="Times New Roman" w:cs="Times New Roman"/>
+          <w:b/>
+          <w:color w:val="695D46"/>
+          <w:sz w:val="24"/>
+          <w:szCs w:val="24"/>
+        </w:rPr>
+        <w:t>Personal</w:t>
+      </w:r>
+    </w:p>
+    <w:p>
+      <w:pPr>
+        <w:pStyle w:val="ListParagraph"/>
+        <w:numPr>
+          <w:ilvl w:val="0"/>
+          <w:numId w:val="4"/>
+        </w:numPr>
+        <w:autoSpaceDE w:val="0"/>
+        <w:autoSpaceDN w:val="0"/>
+        <w:adjustRightInd w:val="0"/>
+        <w:spacing w:after="0" w:line="240" w:lineRule="auto"/>
+        <w:jc w:val="left"/>
+        <w:rPr>
+          <w:rFonts w:ascii="Times New Roman" w:eastAsiaTheme="minorHAnsi" w:hAnsi="Times New Roman" w:cs="Times New Roman"/>
+          <w:b/>
+          <w:color w:val="990000"/>
+          <w:sz w:val="28"/>
+          <w:szCs w:val="28"/>
+        </w:rPr>
+      </w:pPr>
+      <w:r>
+        <w:rPr>
+          <w:rFonts w:ascii="Times New Roman" w:eastAsiaTheme="minorHAnsi" w:hAnsi="Times New Roman" w:cs="Times New Roman"/>
+          <w:b/>
+          <w:color w:val="695D46"/>
+          <w:sz w:val="28"/>
+          <w:szCs w:val="28"/>
+        </w:rPr>
+        <w:t xml:space="preserve">What are the </w:t>
+      </w:r>
+      <w:r>
+        <w:rPr>
+          <w:rFonts w:ascii="Times New Roman" w:eastAsiaTheme="minorHAnsi" w:hAnsi="Times New Roman" w:cs="Times New Roman"/>
+          <w:b/>
+          <w:color w:val="990000"/>
+          <w:sz w:val="28"/>
+          <w:szCs w:val="28"/>
+        </w:rPr>
+        <w:t>guideline</w:t>
+      </w:r>
+      <w:r>
+        <w:rPr>
+          <w:rFonts w:ascii="Times New Roman" w:eastAsiaTheme="minorHAnsi" w:hAnsi="Times New Roman" w:cs="Times New Roman"/>
+          <w:b/>
+          <w:color w:val="990000"/>
+          <w:sz w:val="28"/>
+          <w:szCs w:val="28"/>
+        </w:rPr>
+        <w:t>s for evaluating the value of a w</w:t>
+      </w:r>
+      <w:r>
+        <w:rPr>
+          <w:rFonts w:ascii="Times New Roman" w:eastAsiaTheme="minorHAnsi" w:hAnsi="Times New Roman" w:cs="Times New Roman"/>
+          <w:b/>
+          <w:color w:val="990000"/>
+          <w:sz w:val="28"/>
+          <w:szCs w:val="28"/>
+        </w:rPr>
+        <w:t>eb site</w:t>
+      </w:r>
+      <w:r>
+        <w:rPr>
+          <w:rFonts w:ascii="Times New Roman" w:eastAsiaTheme="minorHAnsi" w:hAnsi="Times New Roman" w:cs="Times New Roman"/>
+          <w:b/>
+          <w:color w:val="695D46"/>
+          <w:sz w:val="28"/>
+          <w:szCs w:val="28"/>
+        </w:rPr>
+        <w:t>? Try to evaluate 2-</w:t>
+      </w:r>
+      <w:r>
+        <w:rPr>
+          <w:rFonts w:ascii="Times New Roman" w:eastAsiaTheme="minorHAnsi" w:hAnsi="Times New Roman" w:cs="Times New Roman"/>
+          <w:b/>
+          <w:color w:val="695D46"/>
+          <w:sz w:val="28"/>
+          <w:szCs w:val="28"/>
+        </w:rPr>
+        <w:t>websites based on the</w:t>
+      </w:r>
+      <w:r>
+        <w:rPr>
+          <w:rFonts w:ascii="Times New Roman" w:eastAsiaTheme="minorHAnsi" w:hAnsi="Times New Roman" w:cs="Times New Roman"/>
+          <w:b/>
+          <w:color w:val="990000"/>
+          <w:sz w:val="28"/>
+          <w:szCs w:val="28"/>
+        </w:rPr>
+        <w:t xml:space="preserve"> </w:t>
+      </w:r>
+      <w:r>
+        <w:rPr>
+          <w:rFonts w:ascii="Times New Roman" w:eastAsiaTheme="minorHAnsi" w:hAnsi="Times New Roman" w:cs="Times New Roman"/>
+          <w:b/>
+          <w:color w:val="695D46"/>
+          <w:sz w:val="28"/>
+          <w:szCs w:val="28"/>
+        </w:rPr>
+        <w:t>guideline and put your judgment</w:t>
+      </w:r>
+    </w:p>
+    <w:p>
+      <w:pPr>
+        <w:rPr>
+          <w:rFonts w:ascii="Times New Roman" w:hAnsi="Times New Roman" w:cs="Times New Roman"/>
+          <w:sz w:val="24"/>
+          <w:szCs w:val="24"/>
+        </w:rPr>
+      </w:pPr>
     </w:p>
     <w:sectPr>
       <w:pgSz w:w="12240" w:h="15840"/>
@@ -338,6 +2074,379 @@
     </w:sectPr>
   </w:body>
 </w:document>
+</file>
+
+<file path=word/numbering.xml><?xml version="1.0" encoding="utf-8"?>
+<w:numbering xmlns:wpc="http://schemas.microsoft.com/office/word/2010/wordprocessingCanvas" xmlns:mc="http://schemas.openxmlformats.org/markup-compatibility/2006" xmlns:o="urn:schemas-microsoft-com:office:office" xmlns:r="http://schemas.openxmlformats.org/officeDocument/2006/relationships" xmlns:m="http://schemas.openxmlformats.org/officeDocument/2006/math" xmlns:v="urn:schemas-microsoft-com:vml" xmlns:wp14="http://schemas.microsoft.com/office/word/2010/wordprocessingDrawing" xmlns:wp="http://schemas.openxmlformats.org/drawingml/2006/wordprocessingDrawing" xmlns:w10="urn:schemas-microsoft-com:office:word" xmlns:w="http://schemas.openxmlformats.org/wordprocessingml/2006/main" xmlns:w14="http://schemas.microsoft.com/office/word/2010/wordml" xmlns:w15="http://schemas.microsoft.com/office/word/2012/wordml" xmlns:wpg="http://schemas.microsoft.com/office/word/2010/wordprocessingGroup" xmlns:wpi="http://schemas.microsoft.com/office/word/2010/wordprocessingInk" xmlns:wne="http://schemas.microsoft.com/office/word/2006/wordml" xmlns:wps="http://schemas.microsoft.com/office/word/2010/wordprocessingShape" mc:Ignorable="w14 w15 wp14">
+  <w:abstractNum w:abstractNumId="0">
+    <w:nsid w:val="321B696E"/>
+    <w:multiLevelType w:val="hybridMultilevel"/>
+    <w:tmpl w:val="67BC01AC"/>
+    <w:lvl w:ilvl="0" w:tplc="0409000F">
+      <w:start w:val="1"/>
+      <w:numFmt w:val="decimal"/>
+      <w:lvlText w:val="%1."/>
+      <w:lvlJc w:val="left"/>
+      <w:pPr>
+        <w:ind w:left="360" w:hanging="360"/>
+      </w:pPr>
+      <w:rPr>
+        <w:rFonts w:hint="default"/>
+      </w:rPr>
+    </w:lvl>
+    <w:lvl w:ilvl="1" w:tplc="04090019" w:tentative="1">
+      <w:start w:val="1"/>
+      <w:numFmt w:val="lowerLetter"/>
+      <w:lvlText w:val="%2."/>
+      <w:lvlJc w:val="left"/>
+      <w:pPr>
+        <w:ind w:left="1080" w:hanging="360"/>
+      </w:pPr>
+    </w:lvl>
+    <w:lvl w:ilvl="2" w:tplc="0409001B" w:tentative="1">
+      <w:start w:val="1"/>
+      <w:numFmt w:val="lowerRoman"/>
+      <w:lvlText w:val="%3."/>
+      <w:lvlJc w:val="right"/>
+      <w:pPr>
+        <w:ind w:left="1800" w:hanging="180"/>
+      </w:pPr>
+    </w:lvl>
+    <w:lvl w:ilvl="3" w:tplc="0409000F" w:tentative="1">
+      <w:start w:val="1"/>
+      <w:numFmt w:val="decimal"/>
+      <w:lvlText w:val="%4."/>
+      <w:lvlJc w:val="left"/>
+      <w:pPr>
+        <w:ind w:left="2520" w:hanging="360"/>
+      </w:pPr>
+    </w:lvl>
+    <w:lvl w:ilvl="4" w:tplc="04090019" w:tentative="1">
+      <w:start w:val="1"/>
+      <w:numFmt w:val="lowerLetter"/>
+      <w:lvlText w:val="%5."/>
+      <w:lvlJc w:val="left"/>
+      <w:pPr>
+        <w:ind w:left="3240" w:hanging="360"/>
+      </w:pPr>
+    </w:lvl>
+    <w:lvl w:ilvl="5" w:tplc="0409001B" w:tentative="1">
+      <w:start w:val="1"/>
+      <w:numFmt w:val="lowerRoman"/>
+      <w:lvlText w:val="%6."/>
+      <w:lvlJc w:val="right"/>
+      <w:pPr>
+        <w:ind w:left="3960" w:hanging="180"/>
+      </w:pPr>
+    </w:lvl>
+    <w:lvl w:ilvl="6" w:tplc="0409000F" w:tentative="1">
+      <w:start w:val="1"/>
+      <w:numFmt w:val="decimal"/>
+      <w:lvlText w:val="%7."/>
+      <w:lvlJc w:val="left"/>
+      <w:pPr>
+        <w:ind w:left="4680" w:hanging="360"/>
+      </w:pPr>
+    </w:lvl>
+    <w:lvl w:ilvl="7" w:tplc="04090019" w:tentative="1">
+      <w:start w:val="1"/>
+      <w:numFmt w:val="lowerLetter"/>
+      <w:lvlText w:val="%8."/>
+      <w:lvlJc w:val="left"/>
+      <w:pPr>
+        <w:ind w:left="5400" w:hanging="360"/>
+      </w:pPr>
+    </w:lvl>
+    <w:lvl w:ilvl="8" w:tplc="0409001B" w:tentative="1">
+      <w:start w:val="1"/>
+      <w:numFmt w:val="lowerRoman"/>
+      <w:lvlText w:val="%9."/>
+      <w:lvlJc w:val="right"/>
+      <w:pPr>
+        <w:ind w:left="6120" w:hanging="180"/>
+      </w:pPr>
+    </w:lvl>
+  </w:abstractNum>
+  <w:abstractNum w:abstractNumId="1">
+    <w:nsid w:val="394D7E4C"/>
+    <w:multiLevelType w:val="hybridMultilevel"/>
+    <w:tmpl w:val="3EC4601A"/>
+    <w:lvl w:ilvl="0" w:tplc="0409000F">
+      <w:start w:val="1"/>
+      <w:numFmt w:val="decimal"/>
+      <w:lvlText w:val="%1."/>
+      <w:lvlJc w:val="left"/>
+      <w:pPr>
+        <w:ind w:left="720" w:hanging="360"/>
+      </w:pPr>
+    </w:lvl>
+    <w:lvl w:ilvl="1" w:tplc="E3CEF826">
+      <w:start w:val="1"/>
+      <w:numFmt w:val="lowerLetter"/>
+      <w:lvlText w:val="%2."/>
+      <w:lvlJc w:val="left"/>
+      <w:pPr>
+        <w:ind w:left="1440" w:hanging="360"/>
+      </w:pPr>
+      <w:rPr>
+        <w:rFonts w:hint="default"/>
+      </w:rPr>
+    </w:lvl>
+    <w:lvl w:ilvl="2" w:tplc="0409001B">
+      <w:start w:val="1"/>
+      <w:numFmt w:val="lowerRoman"/>
+      <w:lvlText w:val="%3."/>
+      <w:lvlJc w:val="right"/>
+      <w:pPr>
+        <w:ind w:left="2160" w:hanging="180"/>
+      </w:pPr>
+    </w:lvl>
+    <w:lvl w:ilvl="3" w:tplc="0409000F">
+      <w:start w:val="1"/>
+      <w:numFmt w:val="decimal"/>
+      <w:lvlText w:val="%4."/>
+      <w:lvlJc w:val="left"/>
+      <w:pPr>
+        <w:ind w:left="2880" w:hanging="360"/>
+      </w:pPr>
+    </w:lvl>
+    <w:lvl w:ilvl="4" w:tplc="04090019">
+      <w:start w:val="1"/>
+      <w:numFmt w:val="lowerLetter"/>
+      <w:lvlText w:val="%5."/>
+      <w:lvlJc w:val="left"/>
+      <w:pPr>
+        <w:ind w:left="3600" w:hanging="360"/>
+      </w:pPr>
+    </w:lvl>
+    <w:lvl w:ilvl="5" w:tplc="0409001B" w:tentative="1">
+      <w:start w:val="1"/>
+      <w:numFmt w:val="lowerRoman"/>
+      <w:lvlText w:val="%6."/>
+      <w:lvlJc w:val="right"/>
+      <w:pPr>
+        <w:ind w:left="4320" w:hanging="180"/>
+      </w:pPr>
+    </w:lvl>
+    <w:lvl w:ilvl="6" w:tplc="0409000F" w:tentative="1">
+      <w:start w:val="1"/>
+      <w:numFmt w:val="decimal"/>
+      <w:lvlText w:val="%7."/>
+      <w:lvlJc w:val="left"/>
+      <w:pPr>
+        <w:ind w:left="5040" w:hanging="360"/>
+      </w:pPr>
+    </w:lvl>
+    <w:lvl w:ilvl="7" w:tplc="04090019" w:tentative="1">
+      <w:start w:val="1"/>
+      <w:numFmt w:val="lowerLetter"/>
+      <w:lvlText w:val="%8."/>
+      <w:lvlJc w:val="left"/>
+      <w:pPr>
+        <w:ind w:left="5760" w:hanging="360"/>
+      </w:pPr>
+    </w:lvl>
+    <w:lvl w:ilvl="8" w:tplc="0409001B" w:tentative="1">
+      <w:start w:val="1"/>
+      <w:numFmt w:val="lowerRoman"/>
+      <w:lvlText w:val="%9."/>
+      <w:lvlJc w:val="right"/>
+      <w:pPr>
+        <w:ind w:left="6480" w:hanging="180"/>
+      </w:pPr>
+    </w:lvl>
+  </w:abstractNum>
+  <w:abstractNum w:abstractNumId="2">
+    <w:nsid w:val="54993D05"/>
+    <w:multiLevelType w:val="hybridMultilevel"/>
+    <w:tmpl w:val="E27A2848"/>
+    <w:lvl w:ilvl="0" w:tplc="0409000F">
+      <w:start w:val="1"/>
+      <w:numFmt w:val="decimal"/>
+      <w:lvlText w:val="%1."/>
+      <w:lvlJc w:val="left"/>
+      <w:pPr>
+        <w:ind w:left="720" w:hanging="360"/>
+      </w:pPr>
+      <w:rPr>
+        <w:rFonts w:hint="default"/>
+      </w:rPr>
+    </w:lvl>
+    <w:lvl w:ilvl="1" w:tplc="04090019" w:tentative="1">
+      <w:start w:val="1"/>
+      <w:numFmt w:val="lowerLetter"/>
+      <w:lvlText w:val="%2."/>
+      <w:lvlJc w:val="left"/>
+      <w:pPr>
+        <w:ind w:left="1440" w:hanging="360"/>
+      </w:pPr>
+    </w:lvl>
+    <w:lvl w:ilvl="2" w:tplc="0409001B" w:tentative="1">
+      <w:start w:val="1"/>
+      <w:numFmt w:val="lowerRoman"/>
+      <w:lvlText w:val="%3."/>
+      <w:lvlJc w:val="right"/>
+      <w:pPr>
+        <w:ind w:left="2160" w:hanging="180"/>
+      </w:pPr>
+    </w:lvl>
+    <w:lvl w:ilvl="3" w:tplc="0409000F" w:tentative="1">
+      <w:start w:val="1"/>
+      <w:numFmt w:val="decimal"/>
+      <w:lvlText w:val="%4."/>
+      <w:lvlJc w:val="left"/>
+      <w:pPr>
+        <w:ind w:left="2880" w:hanging="360"/>
+      </w:pPr>
+    </w:lvl>
+    <w:lvl w:ilvl="4" w:tplc="04090019" w:tentative="1">
+      <w:start w:val="1"/>
+      <w:numFmt w:val="lowerLetter"/>
+      <w:lvlText w:val="%5."/>
+      <w:lvlJc w:val="left"/>
+      <w:pPr>
+        <w:ind w:left="3600" w:hanging="360"/>
+      </w:pPr>
+    </w:lvl>
+    <w:lvl w:ilvl="5" w:tplc="0409001B" w:tentative="1">
+      <w:start w:val="1"/>
+      <w:numFmt w:val="lowerRoman"/>
+      <w:lvlText w:val="%6."/>
+      <w:lvlJc w:val="right"/>
+      <w:pPr>
+        <w:ind w:left="4320" w:hanging="180"/>
+      </w:pPr>
+    </w:lvl>
+    <w:lvl w:ilvl="6" w:tplc="0409000F" w:tentative="1">
+      <w:start w:val="1"/>
+      <w:numFmt w:val="decimal"/>
+      <w:lvlText w:val="%7."/>
+      <w:lvlJc w:val="left"/>
+      <w:pPr>
+        <w:ind w:left="5040" w:hanging="360"/>
+      </w:pPr>
+    </w:lvl>
+    <w:lvl w:ilvl="7" w:tplc="04090019" w:tentative="1">
+      <w:start w:val="1"/>
+      <w:numFmt w:val="lowerLetter"/>
+      <w:lvlText w:val="%8."/>
+      <w:lvlJc w:val="left"/>
+      <w:pPr>
+        <w:ind w:left="5760" w:hanging="360"/>
+      </w:pPr>
+    </w:lvl>
+    <w:lvl w:ilvl="8" w:tplc="0409001B" w:tentative="1">
+      <w:start w:val="1"/>
+      <w:numFmt w:val="lowerRoman"/>
+      <w:lvlText w:val="%9."/>
+      <w:lvlJc w:val="right"/>
+      <w:pPr>
+        <w:ind w:left="6480" w:hanging="180"/>
+      </w:pPr>
+    </w:lvl>
+  </w:abstractNum>
+  <w:abstractNum w:abstractNumId="3">
+    <w:nsid w:val="6FB002B9"/>
+    <w:multiLevelType w:val="hybridMultilevel"/>
+    <w:tmpl w:val="5AA4BAF0"/>
+    <w:lvl w:ilvl="0" w:tplc="5C4E78DE">
+      <w:start w:val="1"/>
+      <w:numFmt w:val="decimal"/>
+      <w:lvlText w:val="%1."/>
+      <w:lvlJc w:val="left"/>
+      <w:pPr>
+        <w:ind w:left="1440" w:hanging="360"/>
+      </w:pPr>
+      <w:rPr>
+        <w:rFonts w:hint="default"/>
+      </w:rPr>
+    </w:lvl>
+    <w:lvl w:ilvl="1" w:tplc="04090019" w:tentative="1">
+      <w:start w:val="1"/>
+      <w:numFmt w:val="lowerLetter"/>
+      <w:lvlText w:val="%2."/>
+      <w:lvlJc w:val="left"/>
+      <w:pPr>
+        <w:ind w:left="2160" w:hanging="360"/>
+      </w:pPr>
+    </w:lvl>
+    <w:lvl w:ilvl="2" w:tplc="0409001B" w:tentative="1">
+      <w:start w:val="1"/>
+      <w:numFmt w:val="lowerRoman"/>
+      <w:lvlText w:val="%3."/>
+      <w:lvlJc w:val="right"/>
+      <w:pPr>
+        <w:ind w:left="2880" w:hanging="180"/>
+      </w:pPr>
+    </w:lvl>
+    <w:lvl w:ilvl="3" w:tplc="0409000F" w:tentative="1">
+      <w:start w:val="1"/>
+      <w:numFmt w:val="decimal"/>
+      <w:lvlText w:val="%4."/>
+      <w:lvlJc w:val="left"/>
+      <w:pPr>
+        <w:ind w:left="3600" w:hanging="360"/>
+      </w:pPr>
+    </w:lvl>
+    <w:lvl w:ilvl="4" w:tplc="04090019" w:tentative="1">
+      <w:start w:val="1"/>
+      <w:numFmt w:val="lowerLetter"/>
+      <w:lvlText w:val="%5."/>
+      <w:lvlJc w:val="left"/>
+      <w:pPr>
+        <w:ind w:left="4320" w:hanging="360"/>
+      </w:pPr>
+    </w:lvl>
+    <w:lvl w:ilvl="5" w:tplc="0409001B" w:tentative="1">
+      <w:start w:val="1"/>
+      <w:numFmt w:val="lowerRoman"/>
+      <w:lvlText w:val="%6."/>
+      <w:lvlJc w:val="right"/>
+      <w:pPr>
+        <w:ind w:left="5040" w:hanging="180"/>
+      </w:pPr>
+    </w:lvl>
+    <w:lvl w:ilvl="6" w:tplc="0409000F" w:tentative="1">
+      <w:start w:val="1"/>
+      <w:numFmt w:val="decimal"/>
+      <w:lvlText w:val="%7."/>
+      <w:lvlJc w:val="left"/>
+      <w:pPr>
+        <w:ind w:left="5760" w:hanging="360"/>
+      </w:pPr>
+    </w:lvl>
+    <w:lvl w:ilvl="7" w:tplc="04090019" w:tentative="1">
+      <w:start w:val="1"/>
+      <w:numFmt w:val="lowerLetter"/>
+      <w:lvlText w:val="%8."/>
+      <w:lvlJc w:val="left"/>
+      <w:pPr>
+        <w:ind w:left="6480" w:hanging="360"/>
+      </w:pPr>
+    </w:lvl>
+    <w:lvl w:ilvl="8" w:tplc="0409001B" w:tentative="1">
+      <w:start w:val="1"/>
+      <w:numFmt w:val="lowerRoman"/>
+      <w:lvlText w:val="%9."/>
+      <w:lvlJc w:val="right"/>
+      <w:pPr>
+        <w:ind w:left="7200" w:hanging="180"/>
+      </w:pPr>
+    </w:lvl>
+  </w:abstractNum>
+  <w:num w:numId="1">
+    <w:abstractNumId w:val="0"/>
+  </w:num>
+  <w:num w:numId="2">
+    <w:abstractNumId w:val="3"/>
+  </w:num>
+  <w:num w:numId="3">
+    <w:abstractNumId w:val="2"/>
+  </w:num>
+  <w:num w:numId="4">
+    <w:abstractNumId w:val="1"/>
+  </w:num>
+</w:numbering>
 </file>
 
 <file path=word/styles.xml><?xml version="1.0" encoding="utf-8"?>
@@ -769,6 +2878,17 @@
     <w:semiHidden/>
     <w:unhideWhenUsed/>
   </w:style>
+  <w:style w:type="paragraph" w:styleId="ListParagraph">
+    <w:name w:val="List Paragraph"/>
+    <w:basedOn w:val="Normal"/>
+    <w:uiPriority w:val="34"/>
+    <w:qFormat/>
+    <w:rsid w:val="00EF5C48"/>
+    <w:pPr>
+      <w:ind w:left="720"/>
+      <w:contextualSpacing/>
+    </w:pPr>
+  </w:style>
 </w:styles>
 </file>
 

</xml_diff>